<commit_message>
Cập nhật tài liệu chức năng
</commit_message>
<xml_diff>
--- a/docs/Phân tich chức năng.docx
+++ b/docs/Phân tich chức năng.docx
@@ -146,17 +146,7 @@
                 <w:sz w:val="26"/>
                 <w:szCs w:val="26"/>
               </w:rPr>
-              <w:t>PHÂN C</w:t>
-            </w:r>
-            <w:bookmarkStart w:id="0" w:name="_GoBack"/>
-            <w:bookmarkEnd w:id="0"/>
-            <w:r>
-              <w:rPr>
-                <w:rFonts w:ascii="Times New Roman" w:hAnsi="Times New Roman" w:cs="Times New Roman"/>
-                <w:sz w:val="26"/>
-                <w:szCs w:val="26"/>
-              </w:rPr>
-              <w:t>ÔNG</w:t>
+              <w:t>PHÂN CÔNG</w:t>
             </w:r>
           </w:p>
         </w:tc>
@@ -413,6 +403,7 @@
         <w:tc>
           <w:tcPr>
             <w:tcW w:w="3260" w:type="dxa"/>
+            <w:vMerge w:val="restart"/>
             <w:noWrap/>
             <w:vAlign w:val="center"/>
           </w:tcPr>
@@ -453,7 +444,7 @@
                 <w:sz w:val="26"/>
                 <w:szCs w:val="26"/>
               </w:rPr>
-              <w:t>Xem sản phẩm</w:t>
+              <w:t>Thêm sản phẩm</w:t>
             </w:r>
           </w:p>
         </w:tc>
@@ -518,25 +509,18 @@
         <w:tc>
           <w:tcPr>
             <w:tcW w:w="3260" w:type="dxa"/>
-            <w:noWrap/>
-            <w:vAlign w:val="center"/>
-          </w:tcPr>
-          <w:p>
-            <w:pPr>
-              <w:rPr>
-                <w:rFonts w:ascii="Times New Roman" w:hAnsi="Times New Roman" w:cs="Times New Roman"/>
-                <w:sz w:val="26"/>
-                <w:szCs w:val="26"/>
-              </w:rPr>
-            </w:pPr>
-            <w:r>
-              <w:rPr>
-                <w:rFonts w:ascii="Times New Roman" w:hAnsi="Times New Roman" w:cs="Times New Roman"/>
-                <w:sz w:val="26"/>
-                <w:szCs w:val="26"/>
-              </w:rPr>
-              <w:t>Quản lý danh mục sản phẩm</w:t>
-            </w:r>
+            <w:vMerge/>
+            <w:noWrap/>
+            <w:vAlign w:val="center"/>
+          </w:tcPr>
+          <w:p>
+            <w:pPr>
+              <w:rPr>
+                <w:rFonts w:ascii="Times New Roman" w:hAnsi="Times New Roman" w:cs="Times New Roman"/>
+                <w:sz w:val="26"/>
+                <w:szCs w:val="26"/>
+              </w:rPr>
+            </w:pPr>
           </w:p>
         </w:tc>
         <w:tc>
@@ -558,7 +542,15 @@
                 <w:sz w:val="26"/>
                 <w:szCs w:val="26"/>
               </w:rPr>
-              <w:t>Xem danh mục sản phẩm</w:t>
+              <w:t xml:space="preserve">Sửa </w:t>
+            </w:r>
+            <w:r>
+              <w:rPr>
+                <w:rFonts w:ascii="Times New Roman" w:hAnsi="Times New Roman" w:cs="Times New Roman"/>
+                <w:sz w:val="26"/>
+                <w:szCs w:val="26"/>
+              </w:rPr>
+              <w:t>sản phẩm</w:t>
             </w:r>
           </w:p>
         </w:tc>
@@ -623,25 +615,18 @@
         <w:tc>
           <w:tcPr>
             <w:tcW w:w="3260" w:type="dxa"/>
-            <w:noWrap/>
-            <w:vAlign w:val="center"/>
-          </w:tcPr>
-          <w:p>
-            <w:pPr>
-              <w:rPr>
-                <w:rFonts w:ascii="Times New Roman" w:hAnsi="Times New Roman" w:cs="Times New Roman"/>
-                <w:sz w:val="26"/>
-                <w:szCs w:val="26"/>
-              </w:rPr>
-            </w:pPr>
-            <w:r>
-              <w:rPr>
-                <w:rFonts w:ascii="Times New Roman" w:hAnsi="Times New Roman" w:cs="Times New Roman"/>
-                <w:sz w:val="26"/>
-                <w:szCs w:val="26"/>
-              </w:rPr>
-              <w:t>Quản lý hãng sản phẩm</w:t>
-            </w:r>
+            <w:vMerge/>
+            <w:noWrap/>
+            <w:vAlign w:val="center"/>
+          </w:tcPr>
+          <w:p>
+            <w:pPr>
+              <w:rPr>
+                <w:rFonts w:ascii="Times New Roman" w:hAnsi="Times New Roman" w:cs="Times New Roman"/>
+                <w:sz w:val="26"/>
+                <w:szCs w:val="26"/>
+              </w:rPr>
+            </w:pPr>
           </w:p>
         </w:tc>
         <w:tc>
@@ -663,7 +648,15 @@
                 <w:sz w:val="26"/>
                 <w:szCs w:val="26"/>
               </w:rPr>
-              <w:t>Xem hãng sản phẩm</w:t>
+              <w:t>Xóa</w:t>
+            </w:r>
+            <w:r>
+              <w:rPr>
+                <w:rFonts w:ascii="Times New Roman" w:hAnsi="Times New Roman" w:cs="Times New Roman"/>
+                <w:sz w:val="26"/>
+                <w:szCs w:val="26"/>
+              </w:rPr>
+              <w:t xml:space="preserve"> sản phẩm</w:t>
             </w:r>
           </w:p>
         </w:tc>
@@ -728,25 +721,18 @@
         <w:tc>
           <w:tcPr>
             <w:tcW w:w="3260" w:type="dxa"/>
-            <w:noWrap/>
-            <w:vAlign w:val="center"/>
-          </w:tcPr>
-          <w:p>
-            <w:pPr>
-              <w:rPr>
-                <w:rFonts w:ascii="Times New Roman" w:hAnsi="Times New Roman" w:cs="Times New Roman"/>
-                <w:sz w:val="26"/>
-                <w:szCs w:val="26"/>
-              </w:rPr>
-            </w:pPr>
-            <w:r>
-              <w:rPr>
-                <w:rFonts w:ascii="Times New Roman" w:hAnsi="Times New Roman" w:cs="Times New Roman"/>
-                <w:sz w:val="26"/>
-                <w:szCs w:val="26"/>
-              </w:rPr>
-              <w:t>Quản lý nhà cung cấp</w:t>
-            </w:r>
+            <w:vMerge/>
+            <w:noWrap/>
+            <w:vAlign w:val="center"/>
+          </w:tcPr>
+          <w:p>
+            <w:pPr>
+              <w:rPr>
+                <w:rFonts w:ascii="Times New Roman" w:hAnsi="Times New Roman" w:cs="Times New Roman"/>
+                <w:sz w:val="26"/>
+                <w:szCs w:val="26"/>
+              </w:rPr>
+            </w:pPr>
           </w:p>
         </w:tc>
         <w:tc>
@@ -768,7 +754,7 @@
                 <w:sz w:val="26"/>
                 <w:szCs w:val="26"/>
               </w:rPr>
-              <w:t>Xem nhà cung cấp</w:t>
+              <w:t>Xem sản phẩm</w:t>
             </w:r>
           </w:p>
         </w:tc>
@@ -851,7 +837,7 @@
                 <w:sz w:val="26"/>
                 <w:szCs w:val="26"/>
               </w:rPr>
-              <w:t>Quản lý phiếu nhập hàng</w:t>
+              <w:t>Quản lý danh mục sản phẩm</w:t>
             </w:r>
           </w:p>
         </w:tc>
@@ -874,7 +860,15 @@
                 <w:sz w:val="26"/>
                 <w:szCs w:val="26"/>
               </w:rPr>
-              <w:t>Thêm phiếu nhập hàng</w:t>
+              <w:t>Thêm</w:t>
+            </w:r>
+            <w:r>
+              <w:rPr>
+                <w:rFonts w:ascii="Times New Roman" w:hAnsi="Times New Roman" w:cs="Times New Roman"/>
+                <w:sz w:val="26"/>
+                <w:szCs w:val="26"/>
+              </w:rPr>
+              <w:t xml:space="preserve"> danh mục sản phẩm</w:t>
             </w:r>
           </w:p>
         </w:tc>
@@ -972,7 +966,15 @@
                 <w:sz w:val="26"/>
                 <w:szCs w:val="26"/>
               </w:rPr>
-              <w:t>Xem phiếu nhập hàng</w:t>
+              <w:t xml:space="preserve">Sửa </w:t>
+            </w:r>
+            <w:r>
+              <w:rPr>
+                <w:rFonts w:ascii="Times New Roman" w:hAnsi="Times New Roman" w:cs="Times New Roman"/>
+                <w:sz w:val="26"/>
+                <w:szCs w:val="26"/>
+              </w:rPr>
+              <w:t>danh mục sản phẩm</w:t>
             </w:r>
           </w:p>
         </w:tc>
@@ -1037,26 +1039,18 @@
         <w:tc>
           <w:tcPr>
             <w:tcW w:w="3260" w:type="dxa"/>
-            <w:vMerge w:val="restart"/>
-            <w:noWrap/>
-            <w:vAlign w:val="center"/>
-          </w:tcPr>
-          <w:p>
-            <w:pPr>
-              <w:rPr>
-                <w:rFonts w:ascii="Times New Roman" w:hAnsi="Times New Roman" w:cs="Times New Roman"/>
-                <w:sz w:val="26"/>
-                <w:szCs w:val="26"/>
-              </w:rPr>
-            </w:pPr>
-            <w:r>
-              <w:rPr>
-                <w:rFonts w:ascii="Times New Roman" w:hAnsi="Times New Roman" w:cs="Times New Roman"/>
-                <w:sz w:val="26"/>
-                <w:szCs w:val="26"/>
-              </w:rPr>
-              <w:t>Quản lý phiếu xuất hàng</w:t>
-            </w:r>
+            <w:vMerge/>
+            <w:noWrap/>
+            <w:vAlign w:val="center"/>
+          </w:tcPr>
+          <w:p>
+            <w:pPr>
+              <w:rPr>
+                <w:rFonts w:ascii="Times New Roman" w:hAnsi="Times New Roman" w:cs="Times New Roman"/>
+                <w:sz w:val="26"/>
+                <w:szCs w:val="26"/>
+              </w:rPr>
+            </w:pPr>
           </w:p>
         </w:tc>
         <w:tc>
@@ -1078,7 +1072,15 @@
                 <w:sz w:val="26"/>
                 <w:szCs w:val="26"/>
               </w:rPr>
-              <w:t>Thêm phiếu xuất hàng</w:t>
+              <w:t>Xóa</w:t>
+            </w:r>
+            <w:r>
+              <w:rPr>
+                <w:rFonts w:ascii="Times New Roman" w:hAnsi="Times New Roman" w:cs="Times New Roman"/>
+                <w:sz w:val="26"/>
+                <w:szCs w:val="26"/>
+              </w:rPr>
+              <w:t xml:space="preserve"> danh mục sản phẩm</w:t>
             </w:r>
           </w:p>
         </w:tc>
@@ -1176,7 +1178,7 @@
                 <w:sz w:val="26"/>
                 <w:szCs w:val="26"/>
               </w:rPr>
-              <w:t>Xem phiếu xuất hàng</w:t>
+              <w:t>Xem danh mục sản phẩm</w:t>
             </w:r>
           </w:p>
         </w:tc>
@@ -1241,24 +1243,25 @@
         <w:tc>
           <w:tcPr>
             <w:tcW w:w="3260" w:type="dxa"/>
-            <w:noWrap/>
-            <w:vAlign w:val="center"/>
-          </w:tcPr>
-          <w:p>
-            <w:pPr>
-              <w:rPr>
-                <w:rFonts w:ascii="Times New Roman" w:hAnsi="Times New Roman" w:cs="Times New Roman"/>
-                <w:sz w:val="26"/>
-                <w:szCs w:val="26"/>
-              </w:rPr>
-            </w:pPr>
-            <w:r>
-              <w:rPr>
-                <w:rFonts w:ascii="Times New Roman" w:hAnsi="Times New Roman" w:cs="Times New Roman"/>
-                <w:sz w:val="26"/>
-                <w:szCs w:val="26"/>
-              </w:rPr>
-              <w:t>Quản lý thuộc tính sản phẩm</w:t>
+            <w:vMerge w:val="restart"/>
+            <w:noWrap/>
+            <w:vAlign w:val="center"/>
+          </w:tcPr>
+          <w:p>
+            <w:pPr>
+              <w:rPr>
+                <w:rFonts w:ascii="Times New Roman" w:hAnsi="Times New Roman" w:cs="Times New Roman"/>
+                <w:sz w:val="26"/>
+                <w:szCs w:val="26"/>
+              </w:rPr>
+            </w:pPr>
+            <w:r>
+              <w:rPr>
+                <w:rFonts w:ascii="Times New Roman" w:hAnsi="Times New Roman" w:cs="Times New Roman"/>
+                <w:sz w:val="26"/>
+                <w:szCs w:val="26"/>
+              </w:rPr>
+              <w:t>Quản lý hãng sản phẩm</w:t>
             </w:r>
           </w:p>
         </w:tc>
@@ -1281,7 +1284,15 @@
                 <w:sz w:val="26"/>
                 <w:szCs w:val="26"/>
               </w:rPr>
-              <w:t>Xem thuộc tính sản phẩm</w:t>
+              <w:t>Thêm</w:t>
+            </w:r>
+            <w:r>
+              <w:rPr>
+                <w:rFonts w:ascii="Times New Roman" w:hAnsi="Times New Roman" w:cs="Times New Roman"/>
+                <w:sz w:val="26"/>
+                <w:szCs w:val="26"/>
+              </w:rPr>
+              <w:t xml:space="preserve"> hãng sản phẩm</w:t>
             </w:r>
           </w:p>
         </w:tc>
@@ -1346,25 +1357,18 @@
         <w:tc>
           <w:tcPr>
             <w:tcW w:w="3260" w:type="dxa"/>
-            <w:noWrap/>
-            <w:vAlign w:val="center"/>
-          </w:tcPr>
-          <w:p>
-            <w:pPr>
-              <w:rPr>
-                <w:rFonts w:ascii="Times New Roman" w:hAnsi="Times New Roman" w:cs="Times New Roman"/>
-                <w:sz w:val="26"/>
-                <w:szCs w:val="26"/>
-              </w:rPr>
-            </w:pPr>
-            <w:r>
-              <w:rPr>
-                <w:rFonts w:ascii="Times New Roman" w:hAnsi="Times New Roman" w:cs="Times New Roman"/>
-                <w:sz w:val="26"/>
-                <w:szCs w:val="26"/>
-              </w:rPr>
-              <w:t>Quản lý sku</w:t>
-            </w:r>
+            <w:vMerge/>
+            <w:noWrap/>
+            <w:vAlign w:val="center"/>
+          </w:tcPr>
+          <w:p>
+            <w:pPr>
+              <w:rPr>
+                <w:rFonts w:ascii="Times New Roman" w:hAnsi="Times New Roman" w:cs="Times New Roman"/>
+                <w:sz w:val="26"/>
+                <w:szCs w:val="26"/>
+              </w:rPr>
+            </w:pPr>
           </w:p>
         </w:tc>
         <w:tc>
@@ -1386,7 +1390,15 @@
                 <w:sz w:val="26"/>
                 <w:szCs w:val="26"/>
               </w:rPr>
-              <w:t>Xem sku</w:t>
+              <w:t xml:space="preserve">Sửa </w:t>
+            </w:r>
+            <w:r>
+              <w:rPr>
+                <w:rFonts w:ascii="Times New Roman" w:hAnsi="Times New Roman" w:cs="Times New Roman"/>
+                <w:sz w:val="26"/>
+                <w:szCs w:val="26"/>
+              </w:rPr>
+              <w:t>hãng sản phẩm</w:t>
             </w:r>
           </w:p>
         </w:tc>
@@ -1451,26 +1463,18 @@
         <w:tc>
           <w:tcPr>
             <w:tcW w:w="3260" w:type="dxa"/>
-            <w:vMerge w:val="restart"/>
-            <w:noWrap/>
-            <w:vAlign w:val="center"/>
-          </w:tcPr>
-          <w:p>
-            <w:pPr>
-              <w:rPr>
-                <w:rFonts w:ascii="Times New Roman" w:hAnsi="Times New Roman" w:cs="Times New Roman"/>
-                <w:sz w:val="26"/>
-                <w:szCs w:val="26"/>
-              </w:rPr>
-            </w:pPr>
-            <w:r>
-              <w:rPr>
-                <w:rFonts w:ascii="Times New Roman" w:hAnsi="Times New Roman" w:cs="Times New Roman"/>
-                <w:sz w:val="26"/>
-                <w:szCs w:val="26"/>
-              </w:rPr>
-              <w:t>Quản lý imei</w:t>
-            </w:r>
+            <w:vMerge/>
+            <w:noWrap/>
+            <w:vAlign w:val="center"/>
+          </w:tcPr>
+          <w:p>
+            <w:pPr>
+              <w:rPr>
+                <w:rFonts w:ascii="Times New Roman" w:hAnsi="Times New Roman" w:cs="Times New Roman"/>
+                <w:sz w:val="26"/>
+                <w:szCs w:val="26"/>
+              </w:rPr>
+            </w:pPr>
           </w:p>
         </w:tc>
         <w:tc>
@@ -1492,7 +1496,15 @@
                 <w:sz w:val="26"/>
                 <w:szCs w:val="26"/>
               </w:rPr>
-              <w:t>Thêm imei</w:t>
+              <w:t xml:space="preserve">Xóa </w:t>
+            </w:r>
+            <w:r>
+              <w:rPr>
+                <w:rFonts w:ascii="Times New Roman" w:hAnsi="Times New Roman" w:cs="Times New Roman"/>
+                <w:sz w:val="26"/>
+                <w:szCs w:val="26"/>
+              </w:rPr>
+              <w:t>hãng sản phẩm</w:t>
             </w:r>
           </w:p>
         </w:tc>
@@ -1590,7 +1602,15 @@
                 <w:sz w:val="26"/>
                 <w:szCs w:val="26"/>
               </w:rPr>
-              <w:t>Sửa imei</w:t>
+              <w:t xml:space="preserve">Xem </w:t>
+            </w:r>
+            <w:r>
+              <w:rPr>
+                <w:rFonts w:ascii="Times New Roman" w:hAnsi="Times New Roman" w:cs="Times New Roman"/>
+                <w:sz w:val="26"/>
+                <w:szCs w:val="26"/>
+              </w:rPr>
+              <w:t>hãng sản phẩm</w:t>
             </w:r>
           </w:p>
         </w:tc>
@@ -1655,18 +1675,26 @@
         <w:tc>
           <w:tcPr>
             <w:tcW w:w="3260" w:type="dxa"/>
-            <w:vMerge/>
-            <w:noWrap/>
-            <w:vAlign w:val="center"/>
-          </w:tcPr>
-          <w:p>
-            <w:pPr>
-              <w:rPr>
-                <w:rFonts w:ascii="Times New Roman" w:hAnsi="Times New Roman" w:cs="Times New Roman"/>
-                <w:sz w:val="26"/>
-                <w:szCs w:val="26"/>
-              </w:rPr>
-            </w:pPr>
+            <w:vMerge w:val="restart"/>
+            <w:noWrap/>
+            <w:vAlign w:val="center"/>
+          </w:tcPr>
+          <w:p>
+            <w:pPr>
+              <w:rPr>
+                <w:rFonts w:ascii="Times New Roman" w:hAnsi="Times New Roman" w:cs="Times New Roman"/>
+                <w:sz w:val="26"/>
+                <w:szCs w:val="26"/>
+              </w:rPr>
+            </w:pPr>
+            <w:r>
+              <w:rPr>
+                <w:rFonts w:ascii="Times New Roman" w:hAnsi="Times New Roman" w:cs="Times New Roman"/>
+                <w:sz w:val="26"/>
+                <w:szCs w:val="26"/>
+              </w:rPr>
+              <w:t>Quản lý nhà cung cấp</w:t>
+            </w:r>
           </w:p>
         </w:tc>
         <w:tc>
@@ -1688,8 +1716,2720 @@
                 <w:sz w:val="26"/>
                 <w:szCs w:val="26"/>
               </w:rPr>
+              <w:t>Xem nhà cung cấp</w:t>
+            </w:r>
+          </w:p>
+        </w:tc>
+        <w:tc>
+          <w:tcPr>
+            <w:tcW w:w="1445" w:type="dxa"/>
+            <w:noWrap/>
+          </w:tcPr>
+          <w:p>
+            <w:pPr>
+              <w:rPr>
+                <w:rFonts w:ascii="Times New Roman" w:hAnsi="Times New Roman" w:cs="Times New Roman"/>
+                <w:sz w:val="26"/>
+                <w:szCs w:val="26"/>
+              </w:rPr>
+            </w:pPr>
+          </w:p>
+        </w:tc>
+      </w:tr>
+      <w:tr>
+        <w:trPr>
+          <w:trHeight w:val="348"/>
+        </w:trPr>
+        <w:tc>
+          <w:tcPr>
+            <w:tcW w:w="679" w:type="dxa"/>
+            <w:noWrap/>
+            <w:vAlign w:val="center"/>
+          </w:tcPr>
+          <w:p>
+            <w:pPr>
+              <w:pStyle w:val="ListParagraph"/>
+              <w:numPr>
+                <w:ilvl w:val="0"/>
+                <w:numId w:val="2"/>
+              </w:numPr>
+              <w:rPr>
+                <w:rFonts w:ascii="Times New Roman" w:hAnsi="Times New Roman" w:cs="Times New Roman"/>
+                <w:sz w:val="26"/>
+                <w:szCs w:val="26"/>
+              </w:rPr>
+            </w:pPr>
+          </w:p>
+        </w:tc>
+        <w:tc>
+          <w:tcPr>
+            <w:tcW w:w="1301" w:type="dxa"/>
+            <w:vMerge/>
+            <w:noWrap/>
+            <w:vAlign w:val="center"/>
+          </w:tcPr>
+          <w:p>
+            <w:pPr>
+              <w:rPr>
+                <w:rFonts w:ascii="Times New Roman" w:hAnsi="Times New Roman" w:cs="Times New Roman"/>
+                <w:sz w:val="26"/>
+                <w:szCs w:val="26"/>
+              </w:rPr>
+            </w:pPr>
+          </w:p>
+        </w:tc>
+        <w:tc>
+          <w:tcPr>
+            <w:tcW w:w="3260" w:type="dxa"/>
+            <w:vMerge/>
+            <w:noWrap/>
+            <w:vAlign w:val="center"/>
+          </w:tcPr>
+          <w:p>
+            <w:pPr>
+              <w:rPr>
+                <w:rFonts w:ascii="Times New Roman" w:hAnsi="Times New Roman" w:cs="Times New Roman"/>
+                <w:sz w:val="26"/>
+                <w:szCs w:val="26"/>
+              </w:rPr>
+            </w:pPr>
+          </w:p>
+        </w:tc>
+        <w:tc>
+          <w:tcPr>
+            <w:tcW w:w="3021" w:type="dxa"/>
+            <w:noWrap/>
+          </w:tcPr>
+          <w:p>
+            <w:pPr>
+              <w:rPr>
+                <w:rFonts w:ascii="Times New Roman" w:hAnsi="Times New Roman" w:cs="Times New Roman"/>
+                <w:sz w:val="26"/>
+                <w:szCs w:val="26"/>
+              </w:rPr>
+            </w:pPr>
+            <w:r>
+              <w:rPr>
+                <w:rFonts w:ascii="Times New Roman" w:hAnsi="Times New Roman" w:cs="Times New Roman"/>
+                <w:sz w:val="26"/>
+                <w:szCs w:val="26"/>
+              </w:rPr>
+              <w:t>Thêm</w:t>
+            </w:r>
+            <w:r>
+              <w:rPr>
+                <w:rFonts w:ascii="Times New Roman" w:hAnsi="Times New Roman" w:cs="Times New Roman"/>
+                <w:sz w:val="26"/>
+                <w:szCs w:val="26"/>
+              </w:rPr>
+              <w:t xml:space="preserve"> nhà cung cấp</w:t>
+            </w:r>
+          </w:p>
+        </w:tc>
+        <w:tc>
+          <w:tcPr>
+            <w:tcW w:w="1445" w:type="dxa"/>
+            <w:noWrap/>
+          </w:tcPr>
+          <w:p>
+            <w:pPr>
+              <w:rPr>
+                <w:rFonts w:ascii="Times New Roman" w:hAnsi="Times New Roman" w:cs="Times New Roman"/>
+                <w:sz w:val="26"/>
+                <w:szCs w:val="26"/>
+              </w:rPr>
+            </w:pPr>
+          </w:p>
+        </w:tc>
+      </w:tr>
+      <w:tr>
+        <w:trPr>
+          <w:trHeight w:val="348"/>
+        </w:trPr>
+        <w:tc>
+          <w:tcPr>
+            <w:tcW w:w="679" w:type="dxa"/>
+            <w:noWrap/>
+            <w:vAlign w:val="center"/>
+          </w:tcPr>
+          <w:p>
+            <w:pPr>
+              <w:pStyle w:val="ListParagraph"/>
+              <w:numPr>
+                <w:ilvl w:val="0"/>
+                <w:numId w:val="2"/>
+              </w:numPr>
+              <w:rPr>
+                <w:rFonts w:ascii="Times New Roman" w:hAnsi="Times New Roman" w:cs="Times New Roman"/>
+                <w:sz w:val="26"/>
+                <w:szCs w:val="26"/>
+              </w:rPr>
+            </w:pPr>
+          </w:p>
+        </w:tc>
+        <w:tc>
+          <w:tcPr>
+            <w:tcW w:w="1301" w:type="dxa"/>
+            <w:vMerge/>
+            <w:noWrap/>
+            <w:vAlign w:val="center"/>
+          </w:tcPr>
+          <w:p>
+            <w:pPr>
+              <w:rPr>
+                <w:rFonts w:ascii="Times New Roman" w:hAnsi="Times New Roman" w:cs="Times New Roman"/>
+                <w:sz w:val="26"/>
+                <w:szCs w:val="26"/>
+              </w:rPr>
+            </w:pPr>
+          </w:p>
+        </w:tc>
+        <w:tc>
+          <w:tcPr>
+            <w:tcW w:w="3260" w:type="dxa"/>
+            <w:vMerge/>
+            <w:noWrap/>
+            <w:vAlign w:val="center"/>
+          </w:tcPr>
+          <w:p>
+            <w:pPr>
+              <w:rPr>
+                <w:rFonts w:ascii="Times New Roman" w:hAnsi="Times New Roman" w:cs="Times New Roman"/>
+                <w:sz w:val="26"/>
+                <w:szCs w:val="26"/>
+              </w:rPr>
+            </w:pPr>
+          </w:p>
+        </w:tc>
+        <w:tc>
+          <w:tcPr>
+            <w:tcW w:w="3021" w:type="dxa"/>
+            <w:noWrap/>
+          </w:tcPr>
+          <w:p>
+            <w:pPr>
+              <w:rPr>
+                <w:rFonts w:ascii="Times New Roman" w:hAnsi="Times New Roman" w:cs="Times New Roman"/>
+                <w:sz w:val="26"/>
+                <w:szCs w:val="26"/>
+              </w:rPr>
+            </w:pPr>
+            <w:r>
+              <w:rPr>
+                <w:rFonts w:ascii="Times New Roman" w:hAnsi="Times New Roman" w:cs="Times New Roman"/>
+                <w:sz w:val="26"/>
+                <w:szCs w:val="26"/>
+              </w:rPr>
+              <w:t>Sửa</w:t>
+            </w:r>
+            <w:r>
+              <w:rPr>
+                <w:rFonts w:ascii="Times New Roman" w:hAnsi="Times New Roman" w:cs="Times New Roman"/>
+                <w:sz w:val="26"/>
+                <w:szCs w:val="26"/>
+              </w:rPr>
+              <w:t xml:space="preserve"> nhà cung cấp</w:t>
+            </w:r>
+          </w:p>
+        </w:tc>
+        <w:tc>
+          <w:tcPr>
+            <w:tcW w:w="1445" w:type="dxa"/>
+            <w:noWrap/>
+          </w:tcPr>
+          <w:p>
+            <w:pPr>
+              <w:rPr>
+                <w:rFonts w:ascii="Times New Roman" w:hAnsi="Times New Roman" w:cs="Times New Roman"/>
+                <w:sz w:val="26"/>
+                <w:szCs w:val="26"/>
+              </w:rPr>
+            </w:pPr>
+          </w:p>
+        </w:tc>
+      </w:tr>
+      <w:tr>
+        <w:trPr>
+          <w:trHeight w:val="348"/>
+        </w:trPr>
+        <w:tc>
+          <w:tcPr>
+            <w:tcW w:w="679" w:type="dxa"/>
+            <w:noWrap/>
+            <w:vAlign w:val="center"/>
+          </w:tcPr>
+          <w:p>
+            <w:pPr>
+              <w:pStyle w:val="ListParagraph"/>
+              <w:numPr>
+                <w:ilvl w:val="0"/>
+                <w:numId w:val="2"/>
+              </w:numPr>
+              <w:rPr>
+                <w:rFonts w:ascii="Times New Roman" w:hAnsi="Times New Roman" w:cs="Times New Roman"/>
+                <w:sz w:val="26"/>
+                <w:szCs w:val="26"/>
+              </w:rPr>
+            </w:pPr>
+          </w:p>
+        </w:tc>
+        <w:tc>
+          <w:tcPr>
+            <w:tcW w:w="1301" w:type="dxa"/>
+            <w:vMerge/>
+            <w:noWrap/>
+            <w:vAlign w:val="center"/>
+          </w:tcPr>
+          <w:p>
+            <w:pPr>
+              <w:rPr>
+                <w:rFonts w:ascii="Times New Roman" w:hAnsi="Times New Roman" w:cs="Times New Roman"/>
+                <w:sz w:val="26"/>
+                <w:szCs w:val="26"/>
+              </w:rPr>
+            </w:pPr>
+          </w:p>
+        </w:tc>
+        <w:tc>
+          <w:tcPr>
+            <w:tcW w:w="3260" w:type="dxa"/>
+            <w:vMerge/>
+            <w:noWrap/>
+            <w:vAlign w:val="center"/>
+          </w:tcPr>
+          <w:p>
+            <w:pPr>
+              <w:rPr>
+                <w:rFonts w:ascii="Times New Roman" w:hAnsi="Times New Roman" w:cs="Times New Roman"/>
+                <w:sz w:val="26"/>
+                <w:szCs w:val="26"/>
+              </w:rPr>
+            </w:pPr>
+          </w:p>
+        </w:tc>
+        <w:tc>
+          <w:tcPr>
+            <w:tcW w:w="3021" w:type="dxa"/>
+            <w:noWrap/>
+          </w:tcPr>
+          <w:p>
+            <w:pPr>
+              <w:rPr>
+                <w:rFonts w:ascii="Times New Roman" w:hAnsi="Times New Roman" w:cs="Times New Roman"/>
+                <w:sz w:val="26"/>
+                <w:szCs w:val="26"/>
+              </w:rPr>
+            </w:pPr>
+            <w:r>
+              <w:rPr>
+                <w:rFonts w:ascii="Times New Roman" w:hAnsi="Times New Roman" w:cs="Times New Roman"/>
+                <w:sz w:val="26"/>
+                <w:szCs w:val="26"/>
+              </w:rPr>
+              <w:t>Xóa</w:t>
+            </w:r>
+            <w:r>
+              <w:rPr>
+                <w:rFonts w:ascii="Times New Roman" w:hAnsi="Times New Roman" w:cs="Times New Roman"/>
+                <w:sz w:val="26"/>
+                <w:szCs w:val="26"/>
+              </w:rPr>
+              <w:t xml:space="preserve"> nhà cung cấp</w:t>
+            </w:r>
+          </w:p>
+        </w:tc>
+        <w:tc>
+          <w:tcPr>
+            <w:tcW w:w="1445" w:type="dxa"/>
+            <w:noWrap/>
+          </w:tcPr>
+          <w:p>
+            <w:pPr>
+              <w:rPr>
+                <w:rFonts w:ascii="Times New Roman" w:hAnsi="Times New Roman" w:cs="Times New Roman"/>
+                <w:sz w:val="26"/>
+                <w:szCs w:val="26"/>
+              </w:rPr>
+            </w:pPr>
+          </w:p>
+        </w:tc>
+      </w:tr>
+      <w:tr>
+        <w:trPr>
+          <w:trHeight w:val="348"/>
+        </w:trPr>
+        <w:tc>
+          <w:tcPr>
+            <w:tcW w:w="679" w:type="dxa"/>
+            <w:noWrap/>
+            <w:vAlign w:val="center"/>
+          </w:tcPr>
+          <w:p>
+            <w:pPr>
+              <w:pStyle w:val="ListParagraph"/>
+              <w:numPr>
+                <w:ilvl w:val="0"/>
+                <w:numId w:val="2"/>
+              </w:numPr>
+              <w:rPr>
+                <w:rFonts w:ascii="Times New Roman" w:hAnsi="Times New Roman" w:cs="Times New Roman"/>
+                <w:sz w:val="26"/>
+                <w:szCs w:val="26"/>
+              </w:rPr>
+            </w:pPr>
+          </w:p>
+        </w:tc>
+        <w:tc>
+          <w:tcPr>
+            <w:tcW w:w="1301" w:type="dxa"/>
+            <w:vMerge/>
+            <w:noWrap/>
+            <w:vAlign w:val="center"/>
+          </w:tcPr>
+          <w:p>
+            <w:pPr>
+              <w:rPr>
+                <w:rFonts w:ascii="Times New Roman" w:hAnsi="Times New Roman" w:cs="Times New Roman"/>
+                <w:sz w:val="26"/>
+                <w:szCs w:val="26"/>
+              </w:rPr>
+            </w:pPr>
+          </w:p>
+        </w:tc>
+        <w:tc>
+          <w:tcPr>
+            <w:tcW w:w="3260" w:type="dxa"/>
+            <w:vMerge w:val="restart"/>
+            <w:noWrap/>
+            <w:vAlign w:val="center"/>
+          </w:tcPr>
+          <w:p>
+            <w:pPr>
+              <w:rPr>
+                <w:rFonts w:ascii="Times New Roman" w:hAnsi="Times New Roman" w:cs="Times New Roman"/>
+                <w:sz w:val="26"/>
+                <w:szCs w:val="26"/>
+              </w:rPr>
+            </w:pPr>
+            <w:r>
+              <w:rPr>
+                <w:rFonts w:ascii="Times New Roman" w:hAnsi="Times New Roman" w:cs="Times New Roman"/>
+                <w:sz w:val="26"/>
+                <w:szCs w:val="26"/>
+              </w:rPr>
+              <w:t>Quản lý phiếu nhập hàng</w:t>
+            </w:r>
+          </w:p>
+        </w:tc>
+        <w:tc>
+          <w:tcPr>
+            <w:tcW w:w="3021" w:type="dxa"/>
+            <w:noWrap/>
+          </w:tcPr>
+          <w:p>
+            <w:pPr>
+              <w:rPr>
+                <w:rFonts w:ascii="Times New Roman" w:hAnsi="Times New Roman" w:cs="Times New Roman"/>
+                <w:sz w:val="26"/>
+                <w:szCs w:val="26"/>
+              </w:rPr>
+            </w:pPr>
+            <w:r>
+              <w:rPr>
+                <w:rFonts w:ascii="Times New Roman" w:hAnsi="Times New Roman" w:cs="Times New Roman"/>
+                <w:sz w:val="26"/>
+                <w:szCs w:val="26"/>
+              </w:rPr>
+              <w:t>Thêm phiếu nhập hàng</w:t>
+            </w:r>
+          </w:p>
+        </w:tc>
+        <w:tc>
+          <w:tcPr>
+            <w:tcW w:w="1445" w:type="dxa"/>
+            <w:noWrap/>
+          </w:tcPr>
+          <w:p>
+            <w:pPr>
+              <w:rPr>
+                <w:rFonts w:ascii="Times New Roman" w:hAnsi="Times New Roman" w:cs="Times New Roman"/>
+                <w:sz w:val="26"/>
+                <w:szCs w:val="26"/>
+              </w:rPr>
+            </w:pPr>
+          </w:p>
+        </w:tc>
+      </w:tr>
+      <w:tr>
+        <w:trPr>
+          <w:trHeight w:val="348"/>
+        </w:trPr>
+        <w:tc>
+          <w:tcPr>
+            <w:tcW w:w="679" w:type="dxa"/>
+            <w:noWrap/>
+            <w:vAlign w:val="center"/>
+          </w:tcPr>
+          <w:p>
+            <w:pPr>
+              <w:pStyle w:val="ListParagraph"/>
+              <w:numPr>
+                <w:ilvl w:val="0"/>
+                <w:numId w:val="2"/>
+              </w:numPr>
+              <w:rPr>
+                <w:rFonts w:ascii="Times New Roman" w:hAnsi="Times New Roman" w:cs="Times New Roman"/>
+                <w:sz w:val="26"/>
+                <w:szCs w:val="26"/>
+              </w:rPr>
+            </w:pPr>
+          </w:p>
+        </w:tc>
+        <w:tc>
+          <w:tcPr>
+            <w:tcW w:w="1301" w:type="dxa"/>
+            <w:vMerge/>
+            <w:noWrap/>
+            <w:vAlign w:val="center"/>
+          </w:tcPr>
+          <w:p>
+            <w:pPr>
+              <w:rPr>
+                <w:rFonts w:ascii="Times New Roman" w:hAnsi="Times New Roman" w:cs="Times New Roman"/>
+                <w:sz w:val="26"/>
+                <w:szCs w:val="26"/>
+              </w:rPr>
+            </w:pPr>
+          </w:p>
+        </w:tc>
+        <w:tc>
+          <w:tcPr>
+            <w:tcW w:w="3260" w:type="dxa"/>
+            <w:vMerge/>
+            <w:noWrap/>
+            <w:vAlign w:val="center"/>
+          </w:tcPr>
+          <w:p>
+            <w:pPr>
+              <w:rPr>
+                <w:rFonts w:ascii="Times New Roman" w:hAnsi="Times New Roman" w:cs="Times New Roman"/>
+                <w:sz w:val="26"/>
+                <w:szCs w:val="26"/>
+              </w:rPr>
+            </w:pPr>
+          </w:p>
+        </w:tc>
+        <w:tc>
+          <w:tcPr>
+            <w:tcW w:w="3021" w:type="dxa"/>
+            <w:noWrap/>
+          </w:tcPr>
+          <w:p>
+            <w:pPr>
+              <w:rPr>
+                <w:rFonts w:ascii="Times New Roman" w:hAnsi="Times New Roman" w:cs="Times New Roman"/>
+                <w:sz w:val="26"/>
+                <w:szCs w:val="26"/>
+              </w:rPr>
+            </w:pPr>
+            <w:r>
+              <w:rPr>
+                <w:rFonts w:ascii="Times New Roman" w:hAnsi="Times New Roman" w:cs="Times New Roman"/>
+                <w:sz w:val="26"/>
+                <w:szCs w:val="26"/>
+              </w:rPr>
+              <w:t>Sửa phiếu nhập hàng</w:t>
+            </w:r>
+          </w:p>
+        </w:tc>
+        <w:tc>
+          <w:tcPr>
+            <w:tcW w:w="1445" w:type="dxa"/>
+            <w:noWrap/>
+          </w:tcPr>
+          <w:p>
+            <w:pPr>
+              <w:rPr>
+                <w:rFonts w:ascii="Times New Roman" w:hAnsi="Times New Roman" w:cs="Times New Roman"/>
+                <w:sz w:val="26"/>
+                <w:szCs w:val="26"/>
+              </w:rPr>
+            </w:pPr>
+          </w:p>
+        </w:tc>
+      </w:tr>
+      <w:tr>
+        <w:trPr>
+          <w:trHeight w:val="348"/>
+        </w:trPr>
+        <w:tc>
+          <w:tcPr>
+            <w:tcW w:w="679" w:type="dxa"/>
+            <w:noWrap/>
+            <w:vAlign w:val="center"/>
+          </w:tcPr>
+          <w:p>
+            <w:pPr>
+              <w:pStyle w:val="ListParagraph"/>
+              <w:numPr>
+                <w:ilvl w:val="0"/>
+                <w:numId w:val="2"/>
+              </w:numPr>
+              <w:rPr>
+                <w:rFonts w:ascii="Times New Roman" w:hAnsi="Times New Roman" w:cs="Times New Roman"/>
+                <w:sz w:val="26"/>
+                <w:szCs w:val="26"/>
+              </w:rPr>
+            </w:pPr>
+          </w:p>
+        </w:tc>
+        <w:tc>
+          <w:tcPr>
+            <w:tcW w:w="1301" w:type="dxa"/>
+            <w:vMerge/>
+            <w:noWrap/>
+            <w:vAlign w:val="center"/>
+          </w:tcPr>
+          <w:p>
+            <w:pPr>
+              <w:rPr>
+                <w:rFonts w:ascii="Times New Roman" w:hAnsi="Times New Roman" w:cs="Times New Roman"/>
+                <w:sz w:val="26"/>
+                <w:szCs w:val="26"/>
+              </w:rPr>
+            </w:pPr>
+          </w:p>
+        </w:tc>
+        <w:tc>
+          <w:tcPr>
+            <w:tcW w:w="3260" w:type="dxa"/>
+            <w:vMerge/>
+            <w:noWrap/>
+            <w:vAlign w:val="center"/>
+          </w:tcPr>
+          <w:p>
+            <w:pPr>
+              <w:rPr>
+                <w:rFonts w:ascii="Times New Roman" w:hAnsi="Times New Roman" w:cs="Times New Roman"/>
+                <w:sz w:val="26"/>
+                <w:szCs w:val="26"/>
+              </w:rPr>
+            </w:pPr>
+          </w:p>
+        </w:tc>
+        <w:tc>
+          <w:tcPr>
+            <w:tcW w:w="3021" w:type="dxa"/>
+            <w:noWrap/>
+          </w:tcPr>
+          <w:p>
+            <w:pPr>
+              <w:rPr>
+                <w:rFonts w:ascii="Times New Roman" w:hAnsi="Times New Roman" w:cs="Times New Roman"/>
+                <w:sz w:val="26"/>
+                <w:szCs w:val="26"/>
+              </w:rPr>
+            </w:pPr>
+            <w:r>
+              <w:rPr>
+                <w:rFonts w:ascii="Times New Roman" w:hAnsi="Times New Roman" w:cs="Times New Roman"/>
+                <w:sz w:val="26"/>
+                <w:szCs w:val="26"/>
+              </w:rPr>
+              <w:t xml:space="preserve">Xóa </w:t>
+            </w:r>
+            <w:r>
+              <w:rPr>
+                <w:rFonts w:ascii="Times New Roman" w:hAnsi="Times New Roman" w:cs="Times New Roman"/>
+                <w:sz w:val="26"/>
+                <w:szCs w:val="26"/>
+              </w:rPr>
+              <w:t>phiếu nhập hàng</w:t>
+            </w:r>
+          </w:p>
+        </w:tc>
+        <w:tc>
+          <w:tcPr>
+            <w:tcW w:w="1445" w:type="dxa"/>
+            <w:noWrap/>
+          </w:tcPr>
+          <w:p>
+            <w:pPr>
+              <w:rPr>
+                <w:rFonts w:ascii="Times New Roman" w:hAnsi="Times New Roman" w:cs="Times New Roman"/>
+                <w:sz w:val="26"/>
+                <w:szCs w:val="26"/>
+              </w:rPr>
+            </w:pPr>
+          </w:p>
+        </w:tc>
+      </w:tr>
+      <w:tr>
+        <w:trPr>
+          <w:trHeight w:val="348"/>
+        </w:trPr>
+        <w:tc>
+          <w:tcPr>
+            <w:tcW w:w="679" w:type="dxa"/>
+            <w:noWrap/>
+            <w:vAlign w:val="center"/>
+          </w:tcPr>
+          <w:p>
+            <w:pPr>
+              <w:pStyle w:val="ListParagraph"/>
+              <w:numPr>
+                <w:ilvl w:val="0"/>
+                <w:numId w:val="2"/>
+              </w:numPr>
+              <w:rPr>
+                <w:rFonts w:ascii="Times New Roman" w:hAnsi="Times New Roman" w:cs="Times New Roman"/>
+                <w:sz w:val="26"/>
+                <w:szCs w:val="26"/>
+              </w:rPr>
+            </w:pPr>
+          </w:p>
+        </w:tc>
+        <w:tc>
+          <w:tcPr>
+            <w:tcW w:w="1301" w:type="dxa"/>
+            <w:vMerge/>
+            <w:noWrap/>
+            <w:vAlign w:val="center"/>
+          </w:tcPr>
+          <w:p>
+            <w:pPr>
+              <w:rPr>
+                <w:rFonts w:ascii="Times New Roman" w:hAnsi="Times New Roman" w:cs="Times New Roman"/>
+                <w:sz w:val="26"/>
+                <w:szCs w:val="26"/>
+              </w:rPr>
+            </w:pPr>
+          </w:p>
+        </w:tc>
+        <w:tc>
+          <w:tcPr>
+            <w:tcW w:w="3260" w:type="dxa"/>
+            <w:vMerge/>
+            <w:noWrap/>
+            <w:vAlign w:val="center"/>
+          </w:tcPr>
+          <w:p>
+            <w:pPr>
+              <w:rPr>
+                <w:rFonts w:ascii="Times New Roman" w:hAnsi="Times New Roman" w:cs="Times New Roman"/>
+                <w:sz w:val="26"/>
+                <w:szCs w:val="26"/>
+              </w:rPr>
+            </w:pPr>
+          </w:p>
+        </w:tc>
+        <w:tc>
+          <w:tcPr>
+            <w:tcW w:w="3021" w:type="dxa"/>
+            <w:noWrap/>
+          </w:tcPr>
+          <w:p>
+            <w:pPr>
+              <w:rPr>
+                <w:rFonts w:ascii="Times New Roman" w:hAnsi="Times New Roman" w:cs="Times New Roman"/>
+                <w:sz w:val="26"/>
+                <w:szCs w:val="26"/>
+              </w:rPr>
+            </w:pPr>
+            <w:r>
+              <w:rPr>
+                <w:rFonts w:ascii="Times New Roman" w:hAnsi="Times New Roman" w:cs="Times New Roman"/>
+                <w:sz w:val="26"/>
+                <w:szCs w:val="26"/>
+              </w:rPr>
+              <w:t>Xem phiếu nhập hàng</w:t>
+            </w:r>
+          </w:p>
+        </w:tc>
+        <w:tc>
+          <w:tcPr>
+            <w:tcW w:w="1445" w:type="dxa"/>
+            <w:noWrap/>
+          </w:tcPr>
+          <w:p>
+            <w:pPr>
+              <w:rPr>
+                <w:rFonts w:ascii="Times New Roman" w:hAnsi="Times New Roman" w:cs="Times New Roman"/>
+                <w:sz w:val="26"/>
+                <w:szCs w:val="26"/>
+              </w:rPr>
+            </w:pPr>
+          </w:p>
+        </w:tc>
+      </w:tr>
+      <w:tr>
+        <w:trPr>
+          <w:trHeight w:val="348"/>
+        </w:trPr>
+        <w:tc>
+          <w:tcPr>
+            <w:tcW w:w="679" w:type="dxa"/>
+            <w:noWrap/>
+            <w:vAlign w:val="center"/>
+          </w:tcPr>
+          <w:p>
+            <w:pPr>
+              <w:pStyle w:val="ListParagraph"/>
+              <w:numPr>
+                <w:ilvl w:val="0"/>
+                <w:numId w:val="2"/>
+              </w:numPr>
+              <w:rPr>
+                <w:rFonts w:ascii="Times New Roman" w:hAnsi="Times New Roman" w:cs="Times New Roman"/>
+                <w:sz w:val="26"/>
+                <w:szCs w:val="26"/>
+              </w:rPr>
+            </w:pPr>
+          </w:p>
+        </w:tc>
+        <w:tc>
+          <w:tcPr>
+            <w:tcW w:w="1301" w:type="dxa"/>
+            <w:vMerge/>
+            <w:noWrap/>
+            <w:vAlign w:val="center"/>
+          </w:tcPr>
+          <w:p>
+            <w:pPr>
+              <w:rPr>
+                <w:rFonts w:ascii="Times New Roman" w:hAnsi="Times New Roman" w:cs="Times New Roman"/>
+                <w:sz w:val="26"/>
+                <w:szCs w:val="26"/>
+              </w:rPr>
+            </w:pPr>
+          </w:p>
+        </w:tc>
+        <w:tc>
+          <w:tcPr>
+            <w:tcW w:w="3260" w:type="dxa"/>
+            <w:vMerge w:val="restart"/>
+            <w:noWrap/>
+            <w:vAlign w:val="center"/>
+          </w:tcPr>
+          <w:p>
+            <w:pPr>
+              <w:rPr>
+                <w:rFonts w:ascii="Times New Roman" w:hAnsi="Times New Roman" w:cs="Times New Roman"/>
+                <w:sz w:val="26"/>
+                <w:szCs w:val="26"/>
+              </w:rPr>
+            </w:pPr>
+            <w:r>
+              <w:rPr>
+                <w:rFonts w:ascii="Times New Roman" w:hAnsi="Times New Roman" w:cs="Times New Roman"/>
+                <w:sz w:val="26"/>
+                <w:szCs w:val="26"/>
+              </w:rPr>
+              <w:t>Quản lý phiếu xuất hàng</w:t>
+            </w:r>
+          </w:p>
+        </w:tc>
+        <w:tc>
+          <w:tcPr>
+            <w:tcW w:w="3021" w:type="dxa"/>
+            <w:noWrap/>
+          </w:tcPr>
+          <w:p>
+            <w:pPr>
+              <w:rPr>
+                <w:rFonts w:ascii="Times New Roman" w:hAnsi="Times New Roman" w:cs="Times New Roman"/>
+                <w:sz w:val="26"/>
+                <w:szCs w:val="26"/>
+              </w:rPr>
+            </w:pPr>
+            <w:r>
+              <w:rPr>
+                <w:rFonts w:ascii="Times New Roman" w:hAnsi="Times New Roman" w:cs="Times New Roman"/>
+                <w:sz w:val="26"/>
+                <w:szCs w:val="26"/>
+              </w:rPr>
+              <w:t xml:space="preserve">Thêm </w:t>
+            </w:r>
+            <w:r>
+              <w:rPr>
+                <w:rFonts w:ascii="Times New Roman" w:hAnsi="Times New Roman" w:cs="Times New Roman"/>
+                <w:sz w:val="26"/>
+                <w:szCs w:val="26"/>
+              </w:rPr>
+              <w:t>phiếu xuất hàng</w:t>
+            </w:r>
+          </w:p>
+        </w:tc>
+        <w:tc>
+          <w:tcPr>
+            <w:tcW w:w="1445" w:type="dxa"/>
+            <w:noWrap/>
+          </w:tcPr>
+          <w:p>
+            <w:pPr>
+              <w:rPr>
+                <w:rFonts w:ascii="Times New Roman" w:hAnsi="Times New Roman" w:cs="Times New Roman"/>
+                <w:sz w:val="26"/>
+                <w:szCs w:val="26"/>
+              </w:rPr>
+            </w:pPr>
+          </w:p>
+        </w:tc>
+      </w:tr>
+      <w:tr>
+        <w:trPr>
+          <w:trHeight w:val="348"/>
+        </w:trPr>
+        <w:tc>
+          <w:tcPr>
+            <w:tcW w:w="679" w:type="dxa"/>
+            <w:noWrap/>
+            <w:vAlign w:val="center"/>
+          </w:tcPr>
+          <w:p>
+            <w:pPr>
+              <w:pStyle w:val="ListParagraph"/>
+              <w:numPr>
+                <w:ilvl w:val="0"/>
+                <w:numId w:val="2"/>
+              </w:numPr>
+              <w:rPr>
+                <w:rFonts w:ascii="Times New Roman" w:hAnsi="Times New Roman" w:cs="Times New Roman"/>
+                <w:sz w:val="26"/>
+                <w:szCs w:val="26"/>
+              </w:rPr>
+            </w:pPr>
+          </w:p>
+        </w:tc>
+        <w:tc>
+          <w:tcPr>
+            <w:tcW w:w="1301" w:type="dxa"/>
+            <w:vMerge/>
+            <w:noWrap/>
+            <w:vAlign w:val="center"/>
+          </w:tcPr>
+          <w:p>
+            <w:pPr>
+              <w:rPr>
+                <w:rFonts w:ascii="Times New Roman" w:hAnsi="Times New Roman" w:cs="Times New Roman"/>
+                <w:sz w:val="26"/>
+                <w:szCs w:val="26"/>
+              </w:rPr>
+            </w:pPr>
+          </w:p>
+        </w:tc>
+        <w:tc>
+          <w:tcPr>
+            <w:tcW w:w="3260" w:type="dxa"/>
+            <w:vMerge/>
+            <w:noWrap/>
+            <w:vAlign w:val="center"/>
+          </w:tcPr>
+          <w:p>
+            <w:pPr>
+              <w:rPr>
+                <w:rFonts w:ascii="Times New Roman" w:hAnsi="Times New Roman" w:cs="Times New Roman"/>
+                <w:sz w:val="26"/>
+                <w:szCs w:val="26"/>
+              </w:rPr>
+            </w:pPr>
+          </w:p>
+        </w:tc>
+        <w:tc>
+          <w:tcPr>
+            <w:tcW w:w="3021" w:type="dxa"/>
+            <w:noWrap/>
+          </w:tcPr>
+          <w:p>
+            <w:pPr>
+              <w:rPr>
+                <w:rFonts w:ascii="Times New Roman" w:hAnsi="Times New Roman" w:cs="Times New Roman"/>
+                <w:sz w:val="26"/>
+                <w:szCs w:val="26"/>
+              </w:rPr>
+            </w:pPr>
+            <w:r>
+              <w:rPr>
+                <w:rFonts w:ascii="Times New Roman" w:hAnsi="Times New Roman" w:cs="Times New Roman"/>
+                <w:sz w:val="26"/>
+                <w:szCs w:val="26"/>
+              </w:rPr>
+              <w:t xml:space="preserve">Sửa </w:t>
+            </w:r>
+            <w:r>
+              <w:rPr>
+                <w:rFonts w:ascii="Times New Roman" w:hAnsi="Times New Roman" w:cs="Times New Roman"/>
+                <w:sz w:val="26"/>
+                <w:szCs w:val="26"/>
+              </w:rPr>
+              <w:t>phiếu xuất hàng</w:t>
+            </w:r>
+          </w:p>
+        </w:tc>
+        <w:tc>
+          <w:tcPr>
+            <w:tcW w:w="1445" w:type="dxa"/>
+            <w:noWrap/>
+          </w:tcPr>
+          <w:p>
+            <w:pPr>
+              <w:rPr>
+                <w:rFonts w:ascii="Times New Roman" w:hAnsi="Times New Roman" w:cs="Times New Roman"/>
+                <w:sz w:val="26"/>
+                <w:szCs w:val="26"/>
+              </w:rPr>
+            </w:pPr>
+          </w:p>
+        </w:tc>
+      </w:tr>
+      <w:tr>
+        <w:trPr>
+          <w:trHeight w:val="348"/>
+        </w:trPr>
+        <w:tc>
+          <w:tcPr>
+            <w:tcW w:w="679" w:type="dxa"/>
+            <w:noWrap/>
+            <w:vAlign w:val="center"/>
+          </w:tcPr>
+          <w:p>
+            <w:pPr>
+              <w:pStyle w:val="ListParagraph"/>
+              <w:numPr>
+                <w:ilvl w:val="0"/>
+                <w:numId w:val="2"/>
+              </w:numPr>
+              <w:rPr>
+                <w:rFonts w:ascii="Times New Roman" w:hAnsi="Times New Roman" w:cs="Times New Roman"/>
+                <w:sz w:val="26"/>
+                <w:szCs w:val="26"/>
+              </w:rPr>
+            </w:pPr>
+          </w:p>
+        </w:tc>
+        <w:tc>
+          <w:tcPr>
+            <w:tcW w:w="1301" w:type="dxa"/>
+            <w:vMerge/>
+            <w:noWrap/>
+            <w:vAlign w:val="center"/>
+          </w:tcPr>
+          <w:p>
+            <w:pPr>
+              <w:rPr>
+                <w:rFonts w:ascii="Times New Roman" w:hAnsi="Times New Roman" w:cs="Times New Roman"/>
+                <w:sz w:val="26"/>
+                <w:szCs w:val="26"/>
+              </w:rPr>
+            </w:pPr>
+          </w:p>
+        </w:tc>
+        <w:tc>
+          <w:tcPr>
+            <w:tcW w:w="3260" w:type="dxa"/>
+            <w:vMerge/>
+            <w:noWrap/>
+            <w:vAlign w:val="center"/>
+          </w:tcPr>
+          <w:p>
+            <w:pPr>
+              <w:rPr>
+                <w:rFonts w:ascii="Times New Roman" w:hAnsi="Times New Roman" w:cs="Times New Roman"/>
+                <w:sz w:val="26"/>
+                <w:szCs w:val="26"/>
+              </w:rPr>
+            </w:pPr>
+          </w:p>
+        </w:tc>
+        <w:tc>
+          <w:tcPr>
+            <w:tcW w:w="3021" w:type="dxa"/>
+            <w:noWrap/>
+          </w:tcPr>
+          <w:p>
+            <w:pPr>
+              <w:rPr>
+                <w:rFonts w:ascii="Times New Roman" w:hAnsi="Times New Roman" w:cs="Times New Roman"/>
+                <w:sz w:val="26"/>
+                <w:szCs w:val="26"/>
+              </w:rPr>
+            </w:pPr>
+            <w:r>
+              <w:rPr>
+                <w:rFonts w:ascii="Times New Roman" w:hAnsi="Times New Roman" w:cs="Times New Roman"/>
+                <w:sz w:val="26"/>
+                <w:szCs w:val="26"/>
+              </w:rPr>
+              <w:t xml:space="preserve">Xóa </w:t>
+            </w:r>
+            <w:r>
+              <w:rPr>
+                <w:rFonts w:ascii="Times New Roman" w:hAnsi="Times New Roman" w:cs="Times New Roman"/>
+                <w:sz w:val="26"/>
+                <w:szCs w:val="26"/>
+              </w:rPr>
+              <w:t>phiếu xuất hàng</w:t>
+            </w:r>
+          </w:p>
+        </w:tc>
+        <w:tc>
+          <w:tcPr>
+            <w:tcW w:w="1445" w:type="dxa"/>
+            <w:noWrap/>
+          </w:tcPr>
+          <w:p>
+            <w:pPr>
+              <w:rPr>
+                <w:rFonts w:ascii="Times New Roman" w:hAnsi="Times New Roman" w:cs="Times New Roman"/>
+                <w:sz w:val="26"/>
+                <w:szCs w:val="26"/>
+              </w:rPr>
+            </w:pPr>
+          </w:p>
+        </w:tc>
+      </w:tr>
+      <w:tr>
+        <w:trPr>
+          <w:trHeight w:val="348"/>
+        </w:trPr>
+        <w:tc>
+          <w:tcPr>
+            <w:tcW w:w="679" w:type="dxa"/>
+            <w:noWrap/>
+            <w:vAlign w:val="center"/>
+          </w:tcPr>
+          <w:p>
+            <w:pPr>
+              <w:pStyle w:val="ListParagraph"/>
+              <w:numPr>
+                <w:ilvl w:val="0"/>
+                <w:numId w:val="2"/>
+              </w:numPr>
+              <w:rPr>
+                <w:rFonts w:ascii="Times New Roman" w:hAnsi="Times New Roman" w:cs="Times New Roman"/>
+                <w:sz w:val="26"/>
+                <w:szCs w:val="26"/>
+              </w:rPr>
+            </w:pPr>
+          </w:p>
+        </w:tc>
+        <w:tc>
+          <w:tcPr>
+            <w:tcW w:w="1301" w:type="dxa"/>
+            <w:vMerge/>
+            <w:noWrap/>
+            <w:vAlign w:val="center"/>
+          </w:tcPr>
+          <w:p>
+            <w:pPr>
+              <w:rPr>
+                <w:rFonts w:ascii="Times New Roman" w:hAnsi="Times New Roman" w:cs="Times New Roman"/>
+                <w:sz w:val="26"/>
+                <w:szCs w:val="26"/>
+              </w:rPr>
+            </w:pPr>
+          </w:p>
+        </w:tc>
+        <w:tc>
+          <w:tcPr>
+            <w:tcW w:w="3260" w:type="dxa"/>
+            <w:vMerge/>
+            <w:noWrap/>
+            <w:vAlign w:val="center"/>
+          </w:tcPr>
+          <w:p>
+            <w:pPr>
+              <w:rPr>
+                <w:rFonts w:ascii="Times New Roman" w:hAnsi="Times New Roman" w:cs="Times New Roman"/>
+                <w:sz w:val="26"/>
+                <w:szCs w:val="26"/>
+              </w:rPr>
+            </w:pPr>
+          </w:p>
+        </w:tc>
+        <w:tc>
+          <w:tcPr>
+            <w:tcW w:w="3021" w:type="dxa"/>
+            <w:noWrap/>
+          </w:tcPr>
+          <w:p>
+            <w:pPr>
+              <w:rPr>
+                <w:rFonts w:ascii="Times New Roman" w:hAnsi="Times New Roman" w:cs="Times New Roman"/>
+                <w:sz w:val="26"/>
+                <w:szCs w:val="26"/>
+              </w:rPr>
+            </w:pPr>
+            <w:r>
+              <w:rPr>
+                <w:rFonts w:ascii="Times New Roman" w:hAnsi="Times New Roman" w:cs="Times New Roman"/>
+                <w:sz w:val="26"/>
+                <w:szCs w:val="26"/>
+              </w:rPr>
+              <w:t xml:space="preserve">Xem </w:t>
+            </w:r>
+            <w:r>
+              <w:rPr>
+                <w:rFonts w:ascii="Times New Roman" w:hAnsi="Times New Roman" w:cs="Times New Roman"/>
+                <w:sz w:val="26"/>
+                <w:szCs w:val="26"/>
+              </w:rPr>
+              <w:t>phiếu xuất hàng</w:t>
+            </w:r>
+          </w:p>
+        </w:tc>
+        <w:tc>
+          <w:tcPr>
+            <w:tcW w:w="1445" w:type="dxa"/>
+            <w:noWrap/>
+          </w:tcPr>
+          <w:p>
+            <w:pPr>
+              <w:rPr>
+                <w:rFonts w:ascii="Times New Roman" w:hAnsi="Times New Roman" w:cs="Times New Roman"/>
+                <w:sz w:val="26"/>
+                <w:szCs w:val="26"/>
+              </w:rPr>
+            </w:pPr>
+          </w:p>
+        </w:tc>
+      </w:tr>
+      <w:tr>
+        <w:trPr>
+          <w:trHeight w:val="348"/>
+        </w:trPr>
+        <w:tc>
+          <w:tcPr>
+            <w:tcW w:w="679" w:type="dxa"/>
+            <w:noWrap/>
+            <w:vAlign w:val="center"/>
+          </w:tcPr>
+          <w:p>
+            <w:pPr>
+              <w:pStyle w:val="ListParagraph"/>
+              <w:numPr>
+                <w:ilvl w:val="0"/>
+                <w:numId w:val="2"/>
+              </w:numPr>
+              <w:rPr>
+                <w:rFonts w:ascii="Times New Roman" w:hAnsi="Times New Roman" w:cs="Times New Roman"/>
+                <w:sz w:val="26"/>
+                <w:szCs w:val="26"/>
+              </w:rPr>
+            </w:pPr>
+          </w:p>
+        </w:tc>
+        <w:tc>
+          <w:tcPr>
+            <w:tcW w:w="1301" w:type="dxa"/>
+            <w:vMerge/>
+            <w:noWrap/>
+            <w:vAlign w:val="center"/>
+          </w:tcPr>
+          <w:p>
+            <w:pPr>
+              <w:rPr>
+                <w:rFonts w:ascii="Times New Roman" w:hAnsi="Times New Roman" w:cs="Times New Roman"/>
+                <w:sz w:val="26"/>
+                <w:szCs w:val="26"/>
+              </w:rPr>
+            </w:pPr>
+          </w:p>
+        </w:tc>
+        <w:tc>
+          <w:tcPr>
+            <w:tcW w:w="3260" w:type="dxa"/>
+            <w:vMerge w:val="restart"/>
+            <w:noWrap/>
+            <w:vAlign w:val="center"/>
+          </w:tcPr>
+          <w:p>
+            <w:pPr>
+              <w:rPr>
+                <w:rFonts w:ascii="Times New Roman" w:hAnsi="Times New Roman" w:cs="Times New Roman"/>
+                <w:sz w:val="26"/>
+                <w:szCs w:val="26"/>
+              </w:rPr>
+            </w:pPr>
+            <w:r>
+              <w:rPr>
+                <w:rFonts w:ascii="Times New Roman" w:hAnsi="Times New Roman" w:cs="Times New Roman"/>
+                <w:sz w:val="26"/>
+                <w:szCs w:val="26"/>
+              </w:rPr>
+              <w:t>Quản lý thuộc tính sản phẩm</w:t>
+            </w:r>
+          </w:p>
+        </w:tc>
+        <w:tc>
+          <w:tcPr>
+            <w:tcW w:w="3021" w:type="dxa"/>
+            <w:noWrap/>
+          </w:tcPr>
+          <w:p>
+            <w:pPr>
+              <w:rPr>
+                <w:rFonts w:ascii="Times New Roman" w:hAnsi="Times New Roman" w:cs="Times New Roman"/>
+                <w:sz w:val="26"/>
+                <w:szCs w:val="26"/>
+              </w:rPr>
+            </w:pPr>
+            <w:r>
+              <w:rPr>
+                <w:rFonts w:ascii="Times New Roman" w:hAnsi="Times New Roman" w:cs="Times New Roman"/>
+                <w:sz w:val="26"/>
+                <w:szCs w:val="26"/>
+              </w:rPr>
+              <w:t xml:space="preserve">Thêm </w:t>
+            </w:r>
+            <w:r>
+              <w:rPr>
+                <w:rFonts w:ascii="Times New Roman" w:hAnsi="Times New Roman" w:cs="Times New Roman"/>
+                <w:sz w:val="26"/>
+                <w:szCs w:val="26"/>
+              </w:rPr>
+              <w:t>thuộc tính sản phẩm</w:t>
+            </w:r>
+          </w:p>
+        </w:tc>
+        <w:tc>
+          <w:tcPr>
+            <w:tcW w:w="1445" w:type="dxa"/>
+            <w:noWrap/>
+          </w:tcPr>
+          <w:p>
+            <w:pPr>
+              <w:rPr>
+                <w:rFonts w:ascii="Times New Roman" w:hAnsi="Times New Roman" w:cs="Times New Roman"/>
+                <w:sz w:val="26"/>
+                <w:szCs w:val="26"/>
+              </w:rPr>
+            </w:pPr>
+          </w:p>
+        </w:tc>
+      </w:tr>
+      <w:tr>
+        <w:trPr>
+          <w:trHeight w:val="348"/>
+        </w:trPr>
+        <w:tc>
+          <w:tcPr>
+            <w:tcW w:w="679" w:type="dxa"/>
+            <w:noWrap/>
+            <w:vAlign w:val="center"/>
+          </w:tcPr>
+          <w:p>
+            <w:pPr>
+              <w:pStyle w:val="ListParagraph"/>
+              <w:numPr>
+                <w:ilvl w:val="0"/>
+                <w:numId w:val="2"/>
+              </w:numPr>
+              <w:rPr>
+                <w:rFonts w:ascii="Times New Roman" w:hAnsi="Times New Roman" w:cs="Times New Roman"/>
+                <w:sz w:val="26"/>
+                <w:szCs w:val="26"/>
+              </w:rPr>
+            </w:pPr>
+          </w:p>
+        </w:tc>
+        <w:tc>
+          <w:tcPr>
+            <w:tcW w:w="1301" w:type="dxa"/>
+            <w:vMerge/>
+            <w:noWrap/>
+            <w:vAlign w:val="center"/>
+          </w:tcPr>
+          <w:p>
+            <w:pPr>
+              <w:rPr>
+                <w:rFonts w:ascii="Times New Roman" w:hAnsi="Times New Roman" w:cs="Times New Roman"/>
+                <w:sz w:val="26"/>
+                <w:szCs w:val="26"/>
+              </w:rPr>
+            </w:pPr>
+          </w:p>
+        </w:tc>
+        <w:tc>
+          <w:tcPr>
+            <w:tcW w:w="3260" w:type="dxa"/>
+            <w:vMerge/>
+            <w:noWrap/>
+            <w:vAlign w:val="center"/>
+          </w:tcPr>
+          <w:p>
+            <w:pPr>
+              <w:rPr>
+                <w:rFonts w:ascii="Times New Roman" w:hAnsi="Times New Roman" w:cs="Times New Roman"/>
+                <w:sz w:val="26"/>
+                <w:szCs w:val="26"/>
+              </w:rPr>
+            </w:pPr>
+          </w:p>
+        </w:tc>
+        <w:tc>
+          <w:tcPr>
+            <w:tcW w:w="3021" w:type="dxa"/>
+            <w:noWrap/>
+          </w:tcPr>
+          <w:p>
+            <w:pPr>
+              <w:rPr>
+                <w:rFonts w:ascii="Times New Roman" w:hAnsi="Times New Roman" w:cs="Times New Roman"/>
+                <w:sz w:val="26"/>
+                <w:szCs w:val="26"/>
+              </w:rPr>
+            </w:pPr>
+            <w:r>
+              <w:rPr>
+                <w:rFonts w:ascii="Times New Roman" w:hAnsi="Times New Roman" w:cs="Times New Roman"/>
+                <w:sz w:val="26"/>
+                <w:szCs w:val="26"/>
+              </w:rPr>
+              <w:t xml:space="preserve">Sửa </w:t>
+            </w:r>
+            <w:r>
+              <w:rPr>
+                <w:rFonts w:ascii="Times New Roman" w:hAnsi="Times New Roman" w:cs="Times New Roman"/>
+                <w:sz w:val="26"/>
+                <w:szCs w:val="26"/>
+              </w:rPr>
+              <w:t>thuộc tính sản phẩm</w:t>
+            </w:r>
+          </w:p>
+        </w:tc>
+        <w:tc>
+          <w:tcPr>
+            <w:tcW w:w="1445" w:type="dxa"/>
+            <w:noWrap/>
+          </w:tcPr>
+          <w:p>
+            <w:pPr>
+              <w:rPr>
+                <w:rFonts w:ascii="Times New Roman" w:hAnsi="Times New Roman" w:cs="Times New Roman"/>
+                <w:sz w:val="26"/>
+                <w:szCs w:val="26"/>
+              </w:rPr>
+            </w:pPr>
+          </w:p>
+        </w:tc>
+      </w:tr>
+      <w:tr>
+        <w:trPr>
+          <w:trHeight w:val="348"/>
+        </w:trPr>
+        <w:tc>
+          <w:tcPr>
+            <w:tcW w:w="679" w:type="dxa"/>
+            <w:noWrap/>
+            <w:vAlign w:val="center"/>
+          </w:tcPr>
+          <w:p>
+            <w:pPr>
+              <w:pStyle w:val="ListParagraph"/>
+              <w:numPr>
+                <w:ilvl w:val="0"/>
+                <w:numId w:val="2"/>
+              </w:numPr>
+              <w:rPr>
+                <w:rFonts w:ascii="Times New Roman" w:hAnsi="Times New Roman" w:cs="Times New Roman"/>
+                <w:sz w:val="26"/>
+                <w:szCs w:val="26"/>
+              </w:rPr>
+            </w:pPr>
+          </w:p>
+        </w:tc>
+        <w:tc>
+          <w:tcPr>
+            <w:tcW w:w="1301" w:type="dxa"/>
+            <w:vMerge/>
+            <w:noWrap/>
+            <w:vAlign w:val="center"/>
+          </w:tcPr>
+          <w:p>
+            <w:pPr>
+              <w:rPr>
+                <w:rFonts w:ascii="Times New Roman" w:hAnsi="Times New Roman" w:cs="Times New Roman"/>
+                <w:sz w:val="26"/>
+                <w:szCs w:val="26"/>
+              </w:rPr>
+            </w:pPr>
+          </w:p>
+        </w:tc>
+        <w:tc>
+          <w:tcPr>
+            <w:tcW w:w="3260" w:type="dxa"/>
+            <w:vMerge/>
+            <w:noWrap/>
+            <w:vAlign w:val="center"/>
+          </w:tcPr>
+          <w:p>
+            <w:pPr>
+              <w:rPr>
+                <w:rFonts w:ascii="Times New Roman" w:hAnsi="Times New Roman" w:cs="Times New Roman"/>
+                <w:sz w:val="26"/>
+                <w:szCs w:val="26"/>
+              </w:rPr>
+            </w:pPr>
+          </w:p>
+        </w:tc>
+        <w:tc>
+          <w:tcPr>
+            <w:tcW w:w="3021" w:type="dxa"/>
+            <w:noWrap/>
+          </w:tcPr>
+          <w:p>
+            <w:pPr>
+              <w:rPr>
+                <w:rFonts w:ascii="Times New Roman" w:hAnsi="Times New Roman" w:cs="Times New Roman"/>
+                <w:sz w:val="26"/>
+                <w:szCs w:val="26"/>
+              </w:rPr>
+            </w:pPr>
+            <w:r>
+              <w:rPr>
+                <w:rFonts w:ascii="Times New Roman" w:hAnsi="Times New Roman" w:cs="Times New Roman"/>
+                <w:sz w:val="26"/>
+                <w:szCs w:val="26"/>
+              </w:rPr>
+              <w:t xml:space="preserve">Xóa </w:t>
+            </w:r>
+            <w:r>
+              <w:rPr>
+                <w:rFonts w:ascii="Times New Roman" w:hAnsi="Times New Roman" w:cs="Times New Roman"/>
+                <w:sz w:val="26"/>
+                <w:szCs w:val="26"/>
+              </w:rPr>
+              <w:t>thuộc tính sản phẩm</w:t>
+            </w:r>
+          </w:p>
+        </w:tc>
+        <w:tc>
+          <w:tcPr>
+            <w:tcW w:w="1445" w:type="dxa"/>
+            <w:noWrap/>
+          </w:tcPr>
+          <w:p>
+            <w:pPr>
+              <w:rPr>
+                <w:rFonts w:ascii="Times New Roman" w:hAnsi="Times New Roman" w:cs="Times New Roman"/>
+                <w:sz w:val="26"/>
+                <w:szCs w:val="26"/>
+              </w:rPr>
+            </w:pPr>
+          </w:p>
+        </w:tc>
+      </w:tr>
+      <w:tr>
+        <w:trPr>
+          <w:trHeight w:val="348"/>
+        </w:trPr>
+        <w:tc>
+          <w:tcPr>
+            <w:tcW w:w="679" w:type="dxa"/>
+            <w:noWrap/>
+            <w:vAlign w:val="center"/>
+          </w:tcPr>
+          <w:p>
+            <w:pPr>
+              <w:pStyle w:val="ListParagraph"/>
+              <w:numPr>
+                <w:ilvl w:val="0"/>
+                <w:numId w:val="2"/>
+              </w:numPr>
+              <w:rPr>
+                <w:rFonts w:ascii="Times New Roman" w:hAnsi="Times New Roman" w:cs="Times New Roman"/>
+                <w:sz w:val="26"/>
+                <w:szCs w:val="26"/>
+              </w:rPr>
+            </w:pPr>
+          </w:p>
+        </w:tc>
+        <w:tc>
+          <w:tcPr>
+            <w:tcW w:w="1301" w:type="dxa"/>
+            <w:vMerge/>
+            <w:noWrap/>
+            <w:vAlign w:val="center"/>
+          </w:tcPr>
+          <w:p>
+            <w:pPr>
+              <w:rPr>
+                <w:rFonts w:ascii="Times New Roman" w:hAnsi="Times New Roman" w:cs="Times New Roman"/>
+                <w:sz w:val="26"/>
+                <w:szCs w:val="26"/>
+              </w:rPr>
+            </w:pPr>
+          </w:p>
+        </w:tc>
+        <w:tc>
+          <w:tcPr>
+            <w:tcW w:w="3260" w:type="dxa"/>
+            <w:vMerge/>
+            <w:noWrap/>
+            <w:vAlign w:val="center"/>
+          </w:tcPr>
+          <w:p>
+            <w:pPr>
+              <w:rPr>
+                <w:rFonts w:ascii="Times New Roman" w:hAnsi="Times New Roman" w:cs="Times New Roman"/>
+                <w:sz w:val="26"/>
+                <w:szCs w:val="26"/>
+              </w:rPr>
+            </w:pPr>
+          </w:p>
+        </w:tc>
+        <w:tc>
+          <w:tcPr>
+            <w:tcW w:w="3021" w:type="dxa"/>
+            <w:noWrap/>
+          </w:tcPr>
+          <w:p>
+            <w:pPr>
+              <w:rPr>
+                <w:rFonts w:ascii="Times New Roman" w:hAnsi="Times New Roman" w:cs="Times New Roman"/>
+                <w:sz w:val="26"/>
+                <w:szCs w:val="26"/>
+              </w:rPr>
+            </w:pPr>
+            <w:r>
+              <w:rPr>
+                <w:rFonts w:ascii="Times New Roman" w:hAnsi="Times New Roman" w:cs="Times New Roman"/>
+                <w:sz w:val="26"/>
+                <w:szCs w:val="26"/>
+              </w:rPr>
+              <w:t xml:space="preserve">Xem </w:t>
+            </w:r>
+            <w:r>
+              <w:rPr>
+                <w:rFonts w:ascii="Times New Roman" w:hAnsi="Times New Roman" w:cs="Times New Roman"/>
+                <w:sz w:val="26"/>
+                <w:szCs w:val="26"/>
+              </w:rPr>
+              <w:t>thuộc tính sản phẩm</w:t>
+            </w:r>
+          </w:p>
+        </w:tc>
+        <w:tc>
+          <w:tcPr>
+            <w:tcW w:w="1445" w:type="dxa"/>
+            <w:noWrap/>
+          </w:tcPr>
+          <w:p>
+            <w:pPr>
+              <w:rPr>
+                <w:rFonts w:ascii="Times New Roman" w:hAnsi="Times New Roman" w:cs="Times New Roman"/>
+                <w:sz w:val="26"/>
+                <w:szCs w:val="26"/>
+              </w:rPr>
+            </w:pPr>
+          </w:p>
+        </w:tc>
+      </w:tr>
+      <w:tr>
+        <w:trPr>
+          <w:trHeight w:val="348"/>
+        </w:trPr>
+        <w:tc>
+          <w:tcPr>
+            <w:tcW w:w="679" w:type="dxa"/>
+            <w:noWrap/>
+            <w:vAlign w:val="center"/>
+          </w:tcPr>
+          <w:p>
+            <w:pPr>
+              <w:pStyle w:val="ListParagraph"/>
+              <w:numPr>
+                <w:ilvl w:val="0"/>
+                <w:numId w:val="2"/>
+              </w:numPr>
+              <w:rPr>
+                <w:rFonts w:ascii="Times New Roman" w:hAnsi="Times New Roman" w:cs="Times New Roman"/>
+                <w:sz w:val="26"/>
+                <w:szCs w:val="26"/>
+              </w:rPr>
+            </w:pPr>
+            <w:bookmarkStart w:id="0" w:name="_GoBack" w:colFirst="3" w:colLast="3"/>
+          </w:p>
+        </w:tc>
+        <w:tc>
+          <w:tcPr>
+            <w:tcW w:w="1301" w:type="dxa"/>
+            <w:vMerge/>
+            <w:noWrap/>
+            <w:vAlign w:val="center"/>
+          </w:tcPr>
+          <w:p>
+            <w:pPr>
+              <w:rPr>
+                <w:rFonts w:ascii="Times New Roman" w:hAnsi="Times New Roman" w:cs="Times New Roman"/>
+                <w:sz w:val="26"/>
+                <w:szCs w:val="26"/>
+              </w:rPr>
+            </w:pPr>
+          </w:p>
+        </w:tc>
+        <w:tc>
+          <w:tcPr>
+            <w:tcW w:w="3260" w:type="dxa"/>
+            <w:vMerge w:val="restart"/>
+            <w:noWrap/>
+            <w:vAlign w:val="center"/>
+          </w:tcPr>
+          <w:p>
+            <w:pPr>
+              <w:rPr>
+                <w:rFonts w:ascii="Times New Roman" w:hAnsi="Times New Roman" w:cs="Times New Roman"/>
+                <w:sz w:val="26"/>
+                <w:szCs w:val="26"/>
+              </w:rPr>
+            </w:pPr>
+            <w:r>
+              <w:rPr>
+                <w:rFonts w:ascii="Times New Roman" w:hAnsi="Times New Roman" w:cs="Times New Roman"/>
+                <w:sz w:val="26"/>
+                <w:szCs w:val="26"/>
+              </w:rPr>
+              <w:t>Quản lý sku</w:t>
+            </w:r>
+          </w:p>
+        </w:tc>
+        <w:tc>
+          <w:tcPr>
+            <w:tcW w:w="3021" w:type="dxa"/>
+            <w:noWrap/>
+          </w:tcPr>
+          <w:p>
+            <w:pPr>
+              <w:rPr>
+                <w:rFonts w:ascii="Times New Roman" w:hAnsi="Times New Roman" w:cs="Times New Roman"/>
+                <w:sz w:val="26"/>
+                <w:szCs w:val="26"/>
+              </w:rPr>
+            </w:pPr>
+            <w:r>
+              <w:rPr>
+                <w:rFonts w:ascii="Times New Roman" w:hAnsi="Times New Roman" w:cs="Times New Roman"/>
+                <w:sz w:val="26"/>
+                <w:szCs w:val="26"/>
+              </w:rPr>
+              <w:t xml:space="preserve">Thêm </w:t>
+            </w:r>
+            <w:r>
+              <w:rPr>
+                <w:rFonts w:ascii="Times New Roman" w:hAnsi="Times New Roman" w:cs="Times New Roman"/>
+                <w:sz w:val="26"/>
+                <w:szCs w:val="26"/>
+              </w:rPr>
+              <w:t>sku</w:t>
+            </w:r>
+          </w:p>
+        </w:tc>
+        <w:tc>
+          <w:tcPr>
+            <w:tcW w:w="1445" w:type="dxa"/>
+            <w:noWrap/>
+          </w:tcPr>
+          <w:p>
+            <w:pPr>
+              <w:rPr>
+                <w:rFonts w:ascii="Times New Roman" w:hAnsi="Times New Roman" w:cs="Times New Roman"/>
+                <w:sz w:val="26"/>
+                <w:szCs w:val="26"/>
+              </w:rPr>
+            </w:pPr>
+          </w:p>
+        </w:tc>
+      </w:tr>
+      <w:tr>
+        <w:trPr>
+          <w:trHeight w:val="348"/>
+        </w:trPr>
+        <w:tc>
+          <w:tcPr>
+            <w:tcW w:w="679" w:type="dxa"/>
+            <w:noWrap/>
+            <w:vAlign w:val="center"/>
+          </w:tcPr>
+          <w:p>
+            <w:pPr>
+              <w:pStyle w:val="ListParagraph"/>
+              <w:numPr>
+                <w:ilvl w:val="0"/>
+                <w:numId w:val="2"/>
+              </w:numPr>
+              <w:rPr>
+                <w:rFonts w:ascii="Times New Roman" w:hAnsi="Times New Roman" w:cs="Times New Roman"/>
+                <w:sz w:val="26"/>
+                <w:szCs w:val="26"/>
+              </w:rPr>
+            </w:pPr>
+          </w:p>
+        </w:tc>
+        <w:tc>
+          <w:tcPr>
+            <w:tcW w:w="1301" w:type="dxa"/>
+            <w:vMerge/>
+            <w:noWrap/>
+            <w:vAlign w:val="center"/>
+          </w:tcPr>
+          <w:p>
+            <w:pPr>
+              <w:rPr>
+                <w:rFonts w:ascii="Times New Roman" w:hAnsi="Times New Roman" w:cs="Times New Roman"/>
+                <w:sz w:val="26"/>
+                <w:szCs w:val="26"/>
+              </w:rPr>
+            </w:pPr>
+          </w:p>
+        </w:tc>
+        <w:tc>
+          <w:tcPr>
+            <w:tcW w:w="3260" w:type="dxa"/>
+            <w:vMerge/>
+            <w:noWrap/>
+            <w:vAlign w:val="center"/>
+          </w:tcPr>
+          <w:p>
+            <w:pPr>
+              <w:rPr>
+                <w:rFonts w:ascii="Times New Roman" w:hAnsi="Times New Roman" w:cs="Times New Roman"/>
+                <w:sz w:val="26"/>
+                <w:szCs w:val="26"/>
+              </w:rPr>
+            </w:pPr>
+          </w:p>
+        </w:tc>
+        <w:tc>
+          <w:tcPr>
+            <w:tcW w:w="3021" w:type="dxa"/>
+            <w:noWrap/>
+          </w:tcPr>
+          <w:p>
+            <w:pPr>
+              <w:rPr>
+                <w:rFonts w:ascii="Times New Roman" w:hAnsi="Times New Roman" w:cs="Times New Roman"/>
+                <w:sz w:val="26"/>
+                <w:szCs w:val="26"/>
+              </w:rPr>
+            </w:pPr>
+            <w:r>
+              <w:rPr>
+                <w:rFonts w:ascii="Times New Roman" w:hAnsi="Times New Roman" w:cs="Times New Roman"/>
+                <w:sz w:val="26"/>
+                <w:szCs w:val="26"/>
+              </w:rPr>
+              <w:t xml:space="preserve">Sửa </w:t>
+            </w:r>
+            <w:r>
+              <w:rPr>
+                <w:rFonts w:ascii="Times New Roman" w:hAnsi="Times New Roman" w:cs="Times New Roman"/>
+                <w:sz w:val="26"/>
+                <w:szCs w:val="26"/>
+              </w:rPr>
+              <w:t>sku</w:t>
+            </w:r>
+          </w:p>
+        </w:tc>
+        <w:tc>
+          <w:tcPr>
+            <w:tcW w:w="1445" w:type="dxa"/>
+            <w:noWrap/>
+          </w:tcPr>
+          <w:p>
+            <w:pPr>
+              <w:rPr>
+                <w:rFonts w:ascii="Times New Roman" w:hAnsi="Times New Roman" w:cs="Times New Roman"/>
+                <w:sz w:val="26"/>
+                <w:szCs w:val="26"/>
+              </w:rPr>
+            </w:pPr>
+          </w:p>
+        </w:tc>
+      </w:tr>
+      <w:tr>
+        <w:trPr>
+          <w:trHeight w:val="348"/>
+        </w:trPr>
+        <w:tc>
+          <w:tcPr>
+            <w:tcW w:w="679" w:type="dxa"/>
+            <w:noWrap/>
+            <w:vAlign w:val="center"/>
+          </w:tcPr>
+          <w:p>
+            <w:pPr>
+              <w:pStyle w:val="ListParagraph"/>
+              <w:numPr>
+                <w:ilvl w:val="0"/>
+                <w:numId w:val="2"/>
+              </w:numPr>
+              <w:rPr>
+                <w:rFonts w:ascii="Times New Roman" w:hAnsi="Times New Roman" w:cs="Times New Roman"/>
+                <w:sz w:val="26"/>
+                <w:szCs w:val="26"/>
+              </w:rPr>
+            </w:pPr>
+          </w:p>
+        </w:tc>
+        <w:tc>
+          <w:tcPr>
+            <w:tcW w:w="1301" w:type="dxa"/>
+            <w:vMerge/>
+            <w:noWrap/>
+            <w:vAlign w:val="center"/>
+          </w:tcPr>
+          <w:p>
+            <w:pPr>
+              <w:rPr>
+                <w:rFonts w:ascii="Times New Roman" w:hAnsi="Times New Roman" w:cs="Times New Roman"/>
+                <w:sz w:val="26"/>
+                <w:szCs w:val="26"/>
+              </w:rPr>
+            </w:pPr>
+          </w:p>
+        </w:tc>
+        <w:tc>
+          <w:tcPr>
+            <w:tcW w:w="3260" w:type="dxa"/>
+            <w:vMerge/>
+            <w:noWrap/>
+            <w:vAlign w:val="center"/>
+          </w:tcPr>
+          <w:p>
+            <w:pPr>
+              <w:rPr>
+                <w:rFonts w:ascii="Times New Roman" w:hAnsi="Times New Roman" w:cs="Times New Roman"/>
+                <w:sz w:val="26"/>
+                <w:szCs w:val="26"/>
+              </w:rPr>
+            </w:pPr>
+          </w:p>
+        </w:tc>
+        <w:tc>
+          <w:tcPr>
+            <w:tcW w:w="3021" w:type="dxa"/>
+            <w:noWrap/>
+          </w:tcPr>
+          <w:p>
+            <w:pPr>
+              <w:rPr>
+                <w:rFonts w:ascii="Times New Roman" w:hAnsi="Times New Roman" w:cs="Times New Roman"/>
+                <w:sz w:val="26"/>
+                <w:szCs w:val="26"/>
+              </w:rPr>
+            </w:pPr>
+            <w:r>
+              <w:rPr>
+                <w:rFonts w:ascii="Times New Roman" w:hAnsi="Times New Roman" w:cs="Times New Roman"/>
+                <w:sz w:val="26"/>
+                <w:szCs w:val="26"/>
+              </w:rPr>
+              <w:t xml:space="preserve">Xóa </w:t>
+            </w:r>
+            <w:r>
+              <w:rPr>
+                <w:rFonts w:ascii="Times New Roman" w:hAnsi="Times New Roman" w:cs="Times New Roman"/>
+                <w:sz w:val="26"/>
+                <w:szCs w:val="26"/>
+              </w:rPr>
+              <w:t>sku</w:t>
+            </w:r>
+          </w:p>
+        </w:tc>
+        <w:tc>
+          <w:tcPr>
+            <w:tcW w:w="1445" w:type="dxa"/>
+            <w:noWrap/>
+          </w:tcPr>
+          <w:p>
+            <w:pPr>
+              <w:rPr>
+                <w:rFonts w:ascii="Times New Roman" w:hAnsi="Times New Roman" w:cs="Times New Roman"/>
+                <w:sz w:val="26"/>
+                <w:szCs w:val="26"/>
+              </w:rPr>
+            </w:pPr>
+          </w:p>
+        </w:tc>
+      </w:tr>
+      <w:tr>
+        <w:trPr>
+          <w:trHeight w:val="348"/>
+        </w:trPr>
+        <w:tc>
+          <w:tcPr>
+            <w:tcW w:w="679" w:type="dxa"/>
+            <w:noWrap/>
+            <w:vAlign w:val="center"/>
+          </w:tcPr>
+          <w:p>
+            <w:pPr>
+              <w:pStyle w:val="ListParagraph"/>
+              <w:numPr>
+                <w:ilvl w:val="0"/>
+                <w:numId w:val="2"/>
+              </w:numPr>
+              <w:rPr>
+                <w:rFonts w:ascii="Times New Roman" w:hAnsi="Times New Roman" w:cs="Times New Roman"/>
+                <w:sz w:val="26"/>
+                <w:szCs w:val="26"/>
+              </w:rPr>
+            </w:pPr>
+          </w:p>
+        </w:tc>
+        <w:tc>
+          <w:tcPr>
+            <w:tcW w:w="1301" w:type="dxa"/>
+            <w:vMerge/>
+            <w:noWrap/>
+            <w:vAlign w:val="center"/>
+          </w:tcPr>
+          <w:p>
+            <w:pPr>
+              <w:rPr>
+                <w:rFonts w:ascii="Times New Roman" w:hAnsi="Times New Roman" w:cs="Times New Roman"/>
+                <w:sz w:val="26"/>
+                <w:szCs w:val="26"/>
+              </w:rPr>
+            </w:pPr>
+          </w:p>
+        </w:tc>
+        <w:tc>
+          <w:tcPr>
+            <w:tcW w:w="3260" w:type="dxa"/>
+            <w:vMerge/>
+            <w:noWrap/>
+            <w:vAlign w:val="center"/>
+          </w:tcPr>
+          <w:p>
+            <w:pPr>
+              <w:rPr>
+                <w:rFonts w:ascii="Times New Roman" w:hAnsi="Times New Roman" w:cs="Times New Roman"/>
+                <w:sz w:val="26"/>
+                <w:szCs w:val="26"/>
+              </w:rPr>
+            </w:pPr>
+          </w:p>
+        </w:tc>
+        <w:tc>
+          <w:tcPr>
+            <w:tcW w:w="3021" w:type="dxa"/>
+            <w:noWrap/>
+          </w:tcPr>
+          <w:p>
+            <w:pPr>
+              <w:rPr>
+                <w:rFonts w:ascii="Times New Roman" w:hAnsi="Times New Roman" w:cs="Times New Roman"/>
+                <w:sz w:val="26"/>
+                <w:szCs w:val="26"/>
+              </w:rPr>
+            </w:pPr>
+            <w:r>
+              <w:rPr>
+                <w:rFonts w:ascii="Times New Roman" w:hAnsi="Times New Roman" w:cs="Times New Roman"/>
+                <w:sz w:val="26"/>
+                <w:szCs w:val="26"/>
+              </w:rPr>
+              <w:t xml:space="preserve">Xem </w:t>
+            </w:r>
+            <w:r>
+              <w:rPr>
+                <w:rFonts w:ascii="Times New Roman" w:hAnsi="Times New Roman" w:cs="Times New Roman"/>
+                <w:sz w:val="26"/>
+                <w:szCs w:val="26"/>
+              </w:rPr>
+              <w:t>sku</w:t>
+            </w:r>
+          </w:p>
+        </w:tc>
+        <w:tc>
+          <w:tcPr>
+            <w:tcW w:w="1445" w:type="dxa"/>
+            <w:noWrap/>
+          </w:tcPr>
+          <w:p>
+            <w:pPr>
+              <w:rPr>
+                <w:rFonts w:ascii="Times New Roman" w:hAnsi="Times New Roman" w:cs="Times New Roman"/>
+                <w:sz w:val="26"/>
+                <w:szCs w:val="26"/>
+              </w:rPr>
+            </w:pPr>
+          </w:p>
+        </w:tc>
+      </w:tr>
+      <w:bookmarkEnd w:id="0"/>
+      <w:tr>
+        <w:trPr>
+          <w:trHeight w:val="348"/>
+        </w:trPr>
+        <w:tc>
+          <w:tcPr>
+            <w:tcW w:w="679" w:type="dxa"/>
+            <w:noWrap/>
+            <w:vAlign w:val="center"/>
+          </w:tcPr>
+          <w:p>
+            <w:pPr>
+              <w:pStyle w:val="ListParagraph"/>
+              <w:numPr>
+                <w:ilvl w:val="0"/>
+                <w:numId w:val="2"/>
+              </w:numPr>
+              <w:rPr>
+                <w:rFonts w:ascii="Times New Roman" w:hAnsi="Times New Roman" w:cs="Times New Roman"/>
+                <w:sz w:val="26"/>
+                <w:szCs w:val="26"/>
+              </w:rPr>
+            </w:pPr>
+          </w:p>
+        </w:tc>
+        <w:tc>
+          <w:tcPr>
+            <w:tcW w:w="1301" w:type="dxa"/>
+            <w:vMerge/>
+            <w:noWrap/>
+            <w:vAlign w:val="center"/>
+          </w:tcPr>
+          <w:p>
+            <w:pPr>
+              <w:rPr>
+                <w:rFonts w:ascii="Times New Roman" w:hAnsi="Times New Roman" w:cs="Times New Roman"/>
+                <w:sz w:val="26"/>
+                <w:szCs w:val="26"/>
+              </w:rPr>
+            </w:pPr>
+          </w:p>
+        </w:tc>
+        <w:tc>
+          <w:tcPr>
+            <w:tcW w:w="3260" w:type="dxa"/>
+            <w:vMerge w:val="restart"/>
+            <w:noWrap/>
+            <w:vAlign w:val="center"/>
+          </w:tcPr>
+          <w:p>
+            <w:pPr>
+              <w:rPr>
+                <w:rFonts w:ascii="Times New Roman" w:hAnsi="Times New Roman" w:cs="Times New Roman"/>
+                <w:sz w:val="26"/>
+                <w:szCs w:val="26"/>
+              </w:rPr>
+            </w:pPr>
+            <w:r>
+              <w:rPr>
+                <w:rFonts w:ascii="Times New Roman" w:hAnsi="Times New Roman" w:cs="Times New Roman"/>
+                <w:sz w:val="26"/>
+                <w:szCs w:val="26"/>
+              </w:rPr>
+              <w:t>Quản lý imei</w:t>
+            </w:r>
+          </w:p>
+        </w:tc>
+        <w:tc>
+          <w:tcPr>
+            <w:tcW w:w="3021" w:type="dxa"/>
+            <w:noWrap/>
+          </w:tcPr>
+          <w:p>
+            <w:pPr>
+              <w:rPr>
+                <w:rFonts w:ascii="Times New Roman" w:hAnsi="Times New Roman" w:cs="Times New Roman"/>
+                <w:sz w:val="26"/>
+                <w:szCs w:val="26"/>
+              </w:rPr>
+            </w:pPr>
+            <w:r>
+              <w:rPr>
+                <w:rFonts w:ascii="Times New Roman" w:hAnsi="Times New Roman" w:cs="Times New Roman"/>
+                <w:sz w:val="26"/>
+                <w:szCs w:val="26"/>
+              </w:rPr>
+              <w:t>Thêm imei</w:t>
+            </w:r>
+          </w:p>
+        </w:tc>
+        <w:tc>
+          <w:tcPr>
+            <w:tcW w:w="1445" w:type="dxa"/>
+            <w:noWrap/>
+          </w:tcPr>
+          <w:p>
+            <w:pPr>
+              <w:rPr>
+                <w:rFonts w:ascii="Times New Roman" w:hAnsi="Times New Roman" w:cs="Times New Roman"/>
+                <w:sz w:val="26"/>
+                <w:szCs w:val="26"/>
+              </w:rPr>
+            </w:pPr>
+          </w:p>
+        </w:tc>
+      </w:tr>
+      <w:tr>
+        <w:trPr>
+          <w:trHeight w:val="348"/>
+        </w:trPr>
+        <w:tc>
+          <w:tcPr>
+            <w:tcW w:w="679" w:type="dxa"/>
+            <w:noWrap/>
+            <w:vAlign w:val="center"/>
+          </w:tcPr>
+          <w:p>
+            <w:pPr>
+              <w:pStyle w:val="ListParagraph"/>
+              <w:numPr>
+                <w:ilvl w:val="0"/>
+                <w:numId w:val="2"/>
+              </w:numPr>
+              <w:rPr>
+                <w:rFonts w:ascii="Times New Roman" w:hAnsi="Times New Roman" w:cs="Times New Roman"/>
+                <w:sz w:val="26"/>
+                <w:szCs w:val="26"/>
+              </w:rPr>
+            </w:pPr>
+          </w:p>
+        </w:tc>
+        <w:tc>
+          <w:tcPr>
+            <w:tcW w:w="1301" w:type="dxa"/>
+            <w:vMerge/>
+            <w:noWrap/>
+            <w:vAlign w:val="center"/>
+          </w:tcPr>
+          <w:p>
+            <w:pPr>
+              <w:rPr>
+                <w:rFonts w:ascii="Times New Roman" w:hAnsi="Times New Roman" w:cs="Times New Roman"/>
+                <w:sz w:val="26"/>
+                <w:szCs w:val="26"/>
+              </w:rPr>
+            </w:pPr>
+          </w:p>
+        </w:tc>
+        <w:tc>
+          <w:tcPr>
+            <w:tcW w:w="3260" w:type="dxa"/>
+            <w:vMerge/>
+            <w:noWrap/>
+            <w:vAlign w:val="center"/>
+          </w:tcPr>
+          <w:p>
+            <w:pPr>
+              <w:rPr>
+                <w:rFonts w:ascii="Times New Roman" w:hAnsi="Times New Roman" w:cs="Times New Roman"/>
+                <w:sz w:val="26"/>
+                <w:szCs w:val="26"/>
+              </w:rPr>
+            </w:pPr>
+          </w:p>
+        </w:tc>
+        <w:tc>
+          <w:tcPr>
+            <w:tcW w:w="3021" w:type="dxa"/>
+            <w:noWrap/>
+          </w:tcPr>
+          <w:p>
+            <w:pPr>
+              <w:rPr>
+                <w:rFonts w:ascii="Times New Roman" w:hAnsi="Times New Roman" w:cs="Times New Roman"/>
+                <w:sz w:val="26"/>
+                <w:szCs w:val="26"/>
+              </w:rPr>
+            </w:pPr>
+            <w:r>
+              <w:rPr>
+                <w:rFonts w:ascii="Times New Roman" w:hAnsi="Times New Roman" w:cs="Times New Roman"/>
+                <w:sz w:val="26"/>
+                <w:szCs w:val="26"/>
+              </w:rPr>
+              <w:t>Sửa imei</w:t>
+            </w:r>
+          </w:p>
+        </w:tc>
+        <w:tc>
+          <w:tcPr>
+            <w:tcW w:w="1445" w:type="dxa"/>
+            <w:noWrap/>
+          </w:tcPr>
+          <w:p>
+            <w:pPr>
+              <w:rPr>
+                <w:rFonts w:ascii="Times New Roman" w:hAnsi="Times New Roman" w:cs="Times New Roman"/>
+                <w:sz w:val="26"/>
+                <w:szCs w:val="26"/>
+              </w:rPr>
+            </w:pPr>
+          </w:p>
+        </w:tc>
+      </w:tr>
+      <w:tr>
+        <w:trPr>
+          <w:trHeight w:val="348"/>
+        </w:trPr>
+        <w:tc>
+          <w:tcPr>
+            <w:tcW w:w="679" w:type="dxa"/>
+            <w:noWrap/>
+            <w:vAlign w:val="center"/>
+          </w:tcPr>
+          <w:p>
+            <w:pPr>
+              <w:pStyle w:val="ListParagraph"/>
+              <w:numPr>
+                <w:ilvl w:val="0"/>
+                <w:numId w:val="2"/>
+              </w:numPr>
+              <w:rPr>
+                <w:rFonts w:ascii="Times New Roman" w:hAnsi="Times New Roman" w:cs="Times New Roman"/>
+                <w:sz w:val="26"/>
+                <w:szCs w:val="26"/>
+              </w:rPr>
+            </w:pPr>
+          </w:p>
+        </w:tc>
+        <w:tc>
+          <w:tcPr>
+            <w:tcW w:w="1301" w:type="dxa"/>
+            <w:vMerge/>
+            <w:noWrap/>
+            <w:vAlign w:val="center"/>
+          </w:tcPr>
+          <w:p>
+            <w:pPr>
+              <w:rPr>
+                <w:rFonts w:ascii="Times New Roman" w:hAnsi="Times New Roman" w:cs="Times New Roman"/>
+                <w:sz w:val="26"/>
+                <w:szCs w:val="26"/>
+              </w:rPr>
+            </w:pPr>
+          </w:p>
+        </w:tc>
+        <w:tc>
+          <w:tcPr>
+            <w:tcW w:w="3260" w:type="dxa"/>
+            <w:vMerge/>
+            <w:noWrap/>
+            <w:vAlign w:val="center"/>
+          </w:tcPr>
+          <w:p>
+            <w:pPr>
+              <w:rPr>
+                <w:rFonts w:ascii="Times New Roman" w:hAnsi="Times New Roman" w:cs="Times New Roman"/>
+                <w:sz w:val="26"/>
+                <w:szCs w:val="26"/>
+              </w:rPr>
+            </w:pPr>
+          </w:p>
+        </w:tc>
+        <w:tc>
+          <w:tcPr>
+            <w:tcW w:w="3021" w:type="dxa"/>
+            <w:noWrap/>
+          </w:tcPr>
+          <w:p>
+            <w:pPr>
+              <w:rPr>
+                <w:rFonts w:ascii="Times New Roman" w:hAnsi="Times New Roman" w:cs="Times New Roman"/>
+                <w:sz w:val="26"/>
+                <w:szCs w:val="26"/>
+              </w:rPr>
+            </w:pPr>
+            <w:r>
+              <w:rPr>
+                <w:rFonts w:ascii="Times New Roman" w:hAnsi="Times New Roman" w:cs="Times New Roman"/>
+                <w:sz w:val="26"/>
+                <w:szCs w:val="26"/>
+              </w:rPr>
               <w:t>Xem imei</w:t>
             </w:r>
+          </w:p>
+        </w:tc>
+        <w:tc>
+          <w:tcPr>
+            <w:tcW w:w="1445" w:type="dxa"/>
+            <w:noWrap/>
+          </w:tcPr>
+          <w:p>
+            <w:pPr>
+              <w:rPr>
+                <w:rFonts w:ascii="Times New Roman" w:hAnsi="Times New Roman" w:cs="Times New Roman"/>
+                <w:sz w:val="26"/>
+                <w:szCs w:val="26"/>
+              </w:rPr>
+            </w:pPr>
+          </w:p>
+        </w:tc>
+      </w:tr>
+      <w:tr>
+        <w:trPr>
+          <w:trHeight w:val="348"/>
+        </w:trPr>
+        <w:tc>
+          <w:tcPr>
+            <w:tcW w:w="679" w:type="dxa"/>
+            <w:noWrap/>
+            <w:vAlign w:val="center"/>
+          </w:tcPr>
+          <w:p>
+            <w:pPr>
+              <w:pStyle w:val="ListParagraph"/>
+              <w:numPr>
+                <w:ilvl w:val="0"/>
+                <w:numId w:val="2"/>
+              </w:numPr>
+              <w:rPr>
+                <w:rFonts w:ascii="Times New Roman" w:hAnsi="Times New Roman" w:cs="Times New Roman"/>
+                <w:sz w:val="26"/>
+                <w:szCs w:val="26"/>
+              </w:rPr>
+            </w:pPr>
+          </w:p>
+        </w:tc>
+        <w:tc>
+          <w:tcPr>
+            <w:tcW w:w="1301" w:type="dxa"/>
+            <w:vMerge/>
+            <w:noWrap/>
+            <w:vAlign w:val="center"/>
+          </w:tcPr>
+          <w:p>
+            <w:pPr>
+              <w:rPr>
+                <w:rFonts w:ascii="Times New Roman" w:hAnsi="Times New Roman" w:cs="Times New Roman"/>
+                <w:sz w:val="26"/>
+                <w:szCs w:val="26"/>
+              </w:rPr>
+            </w:pPr>
+          </w:p>
+        </w:tc>
+        <w:tc>
+          <w:tcPr>
+            <w:tcW w:w="3260" w:type="dxa"/>
+            <w:vMerge/>
+            <w:noWrap/>
+            <w:vAlign w:val="center"/>
+          </w:tcPr>
+          <w:p>
+            <w:pPr>
+              <w:rPr>
+                <w:rFonts w:ascii="Times New Roman" w:hAnsi="Times New Roman" w:cs="Times New Roman"/>
+                <w:sz w:val="26"/>
+                <w:szCs w:val="26"/>
+              </w:rPr>
+            </w:pPr>
+          </w:p>
+        </w:tc>
+        <w:tc>
+          <w:tcPr>
+            <w:tcW w:w="3021" w:type="dxa"/>
+            <w:noWrap/>
+          </w:tcPr>
+          <w:p>
+            <w:pPr>
+              <w:rPr>
+                <w:rFonts w:ascii="Times New Roman" w:hAnsi="Times New Roman" w:cs="Times New Roman"/>
+                <w:sz w:val="26"/>
+                <w:szCs w:val="26"/>
+              </w:rPr>
+            </w:pPr>
+            <w:r>
+              <w:rPr>
+                <w:rFonts w:ascii="Times New Roman" w:hAnsi="Times New Roman" w:cs="Times New Roman"/>
+                <w:sz w:val="26"/>
+                <w:szCs w:val="26"/>
+              </w:rPr>
+              <w:t>Xóa imei</w:t>
+            </w:r>
+          </w:p>
+        </w:tc>
+        <w:tc>
+          <w:tcPr>
+            <w:tcW w:w="1445" w:type="dxa"/>
+            <w:noWrap/>
+          </w:tcPr>
+          <w:p>
+            <w:pPr>
+              <w:rPr>
+                <w:rFonts w:ascii="Times New Roman" w:hAnsi="Times New Roman" w:cs="Times New Roman"/>
+                <w:sz w:val="26"/>
+                <w:szCs w:val="26"/>
+              </w:rPr>
+            </w:pPr>
+          </w:p>
+        </w:tc>
+      </w:tr>
+      <w:tr>
+        <w:trPr>
+          <w:trHeight w:val="348"/>
+        </w:trPr>
+        <w:tc>
+          <w:tcPr>
+            <w:tcW w:w="679" w:type="dxa"/>
+            <w:noWrap/>
+            <w:vAlign w:val="center"/>
+          </w:tcPr>
+          <w:p>
+            <w:pPr>
+              <w:pStyle w:val="ListParagraph"/>
+              <w:numPr>
+                <w:ilvl w:val="0"/>
+                <w:numId w:val="2"/>
+              </w:numPr>
+              <w:rPr>
+                <w:rFonts w:ascii="Times New Roman" w:hAnsi="Times New Roman" w:cs="Times New Roman"/>
+                <w:sz w:val="26"/>
+                <w:szCs w:val="26"/>
+              </w:rPr>
+            </w:pPr>
+          </w:p>
+        </w:tc>
+        <w:tc>
+          <w:tcPr>
+            <w:tcW w:w="1301" w:type="dxa"/>
+            <w:vMerge/>
+            <w:noWrap/>
+            <w:vAlign w:val="center"/>
+          </w:tcPr>
+          <w:p>
+            <w:pPr>
+              <w:rPr>
+                <w:rFonts w:ascii="Times New Roman" w:hAnsi="Times New Roman" w:cs="Times New Roman"/>
+                <w:sz w:val="26"/>
+                <w:szCs w:val="26"/>
+              </w:rPr>
+            </w:pPr>
+          </w:p>
+        </w:tc>
+        <w:tc>
+          <w:tcPr>
+            <w:tcW w:w="3260" w:type="dxa"/>
+            <w:noWrap/>
+          </w:tcPr>
+          <w:p>
+            <w:pPr>
+              <w:rPr>
+                <w:rFonts w:ascii="Times New Roman" w:hAnsi="Times New Roman" w:cs="Times New Roman"/>
+                <w:sz w:val="26"/>
+                <w:szCs w:val="26"/>
+              </w:rPr>
+            </w:pPr>
+            <w:r>
+              <w:rPr>
+                <w:rFonts w:ascii="Times New Roman" w:hAnsi="Times New Roman" w:cs="Times New Roman"/>
+                <w:sz w:val="26"/>
+                <w:szCs w:val="26"/>
+              </w:rPr>
+              <w:t>Xem thống kê nhập hàng</w:t>
+            </w:r>
+          </w:p>
+        </w:tc>
+        <w:tc>
+          <w:tcPr>
+            <w:tcW w:w="3021" w:type="dxa"/>
+            <w:noWrap/>
+          </w:tcPr>
+          <w:p>
+            <w:pPr>
+              <w:rPr>
+                <w:rFonts w:ascii="Times New Roman" w:hAnsi="Times New Roman" w:cs="Times New Roman"/>
+                <w:sz w:val="26"/>
+                <w:szCs w:val="26"/>
+              </w:rPr>
+            </w:pPr>
+          </w:p>
+        </w:tc>
+        <w:tc>
+          <w:tcPr>
+            <w:tcW w:w="1445" w:type="dxa"/>
+            <w:noWrap/>
+          </w:tcPr>
+          <w:p>
+            <w:pPr>
+              <w:rPr>
+                <w:rFonts w:ascii="Times New Roman" w:hAnsi="Times New Roman" w:cs="Times New Roman"/>
+                <w:sz w:val="26"/>
+                <w:szCs w:val="26"/>
+              </w:rPr>
+            </w:pPr>
+          </w:p>
+        </w:tc>
+      </w:tr>
+      <w:tr>
+        <w:trPr>
+          <w:trHeight w:val="348"/>
+        </w:trPr>
+        <w:tc>
+          <w:tcPr>
+            <w:tcW w:w="679" w:type="dxa"/>
+            <w:noWrap/>
+            <w:vAlign w:val="center"/>
+          </w:tcPr>
+          <w:p>
+            <w:pPr>
+              <w:pStyle w:val="ListParagraph"/>
+              <w:numPr>
+                <w:ilvl w:val="0"/>
+                <w:numId w:val="2"/>
+              </w:numPr>
+              <w:rPr>
+                <w:rFonts w:ascii="Times New Roman" w:hAnsi="Times New Roman" w:cs="Times New Roman"/>
+                <w:sz w:val="26"/>
+                <w:szCs w:val="26"/>
+              </w:rPr>
+            </w:pPr>
+          </w:p>
+        </w:tc>
+        <w:tc>
+          <w:tcPr>
+            <w:tcW w:w="1301" w:type="dxa"/>
+            <w:vMerge/>
+            <w:noWrap/>
+            <w:vAlign w:val="center"/>
+          </w:tcPr>
+          <w:p>
+            <w:pPr>
+              <w:rPr>
+                <w:rFonts w:ascii="Times New Roman" w:hAnsi="Times New Roman" w:cs="Times New Roman"/>
+                <w:sz w:val="26"/>
+                <w:szCs w:val="26"/>
+              </w:rPr>
+            </w:pPr>
+          </w:p>
+        </w:tc>
+        <w:tc>
+          <w:tcPr>
+            <w:tcW w:w="3260" w:type="dxa"/>
+            <w:noWrap/>
+          </w:tcPr>
+          <w:p>
+            <w:pPr>
+              <w:rPr>
+                <w:rFonts w:ascii="Times New Roman" w:hAnsi="Times New Roman" w:cs="Times New Roman"/>
+                <w:sz w:val="26"/>
+                <w:szCs w:val="26"/>
+              </w:rPr>
+            </w:pPr>
+            <w:r>
+              <w:rPr>
+                <w:rFonts w:ascii="Times New Roman" w:hAnsi="Times New Roman" w:cs="Times New Roman"/>
+                <w:sz w:val="26"/>
+                <w:szCs w:val="26"/>
+              </w:rPr>
+              <w:t>Xem thống kê xuất hàng</w:t>
+            </w:r>
+          </w:p>
+        </w:tc>
+        <w:tc>
+          <w:tcPr>
+            <w:tcW w:w="3021" w:type="dxa"/>
+            <w:noWrap/>
+          </w:tcPr>
+          <w:p>
+            <w:pPr>
+              <w:rPr>
+                <w:rFonts w:ascii="Times New Roman" w:hAnsi="Times New Roman" w:cs="Times New Roman"/>
+                <w:sz w:val="26"/>
+                <w:szCs w:val="26"/>
+              </w:rPr>
+            </w:pPr>
+          </w:p>
+        </w:tc>
+        <w:tc>
+          <w:tcPr>
+            <w:tcW w:w="1445" w:type="dxa"/>
+            <w:noWrap/>
+          </w:tcPr>
+          <w:p>
+            <w:pPr>
+              <w:rPr>
+                <w:rFonts w:ascii="Times New Roman" w:hAnsi="Times New Roman" w:cs="Times New Roman"/>
+                <w:sz w:val="26"/>
+                <w:szCs w:val="26"/>
+              </w:rPr>
+            </w:pPr>
+          </w:p>
+        </w:tc>
+      </w:tr>
+      <w:tr>
+        <w:trPr>
+          <w:trHeight w:val="348"/>
+        </w:trPr>
+        <w:tc>
+          <w:tcPr>
+            <w:tcW w:w="679" w:type="dxa"/>
+            <w:noWrap/>
+            <w:vAlign w:val="center"/>
+          </w:tcPr>
+          <w:p>
+            <w:pPr>
+              <w:pStyle w:val="ListParagraph"/>
+              <w:numPr>
+                <w:ilvl w:val="0"/>
+                <w:numId w:val="2"/>
+              </w:numPr>
+              <w:rPr>
+                <w:rFonts w:ascii="Times New Roman" w:hAnsi="Times New Roman" w:cs="Times New Roman"/>
+                <w:sz w:val="26"/>
+                <w:szCs w:val="26"/>
+              </w:rPr>
+            </w:pPr>
+          </w:p>
+        </w:tc>
+        <w:tc>
+          <w:tcPr>
+            <w:tcW w:w="1301" w:type="dxa"/>
+            <w:vMerge/>
+            <w:noWrap/>
+            <w:vAlign w:val="center"/>
+          </w:tcPr>
+          <w:p>
+            <w:pPr>
+              <w:rPr>
+                <w:rFonts w:ascii="Times New Roman" w:hAnsi="Times New Roman" w:cs="Times New Roman"/>
+                <w:sz w:val="26"/>
+                <w:szCs w:val="26"/>
+              </w:rPr>
+            </w:pPr>
+          </w:p>
+        </w:tc>
+        <w:tc>
+          <w:tcPr>
+            <w:tcW w:w="3260" w:type="dxa"/>
+            <w:noWrap/>
+          </w:tcPr>
+          <w:p>
+            <w:pPr>
+              <w:rPr>
+                <w:rFonts w:ascii="Times New Roman" w:hAnsi="Times New Roman" w:cs="Times New Roman"/>
+                <w:sz w:val="26"/>
+                <w:szCs w:val="26"/>
+              </w:rPr>
+            </w:pPr>
+            <w:r>
+              <w:rPr>
+                <w:rFonts w:ascii="Times New Roman" w:hAnsi="Times New Roman" w:cs="Times New Roman"/>
+                <w:sz w:val="26"/>
+                <w:szCs w:val="26"/>
+              </w:rPr>
+              <w:t>Xem thống kê tồn kho</w:t>
+            </w:r>
+          </w:p>
+        </w:tc>
+        <w:tc>
+          <w:tcPr>
+            <w:tcW w:w="3021" w:type="dxa"/>
+            <w:noWrap/>
+          </w:tcPr>
+          <w:p>
+            <w:pPr>
+              <w:rPr>
+                <w:rFonts w:ascii="Times New Roman" w:hAnsi="Times New Roman" w:cs="Times New Roman"/>
+                <w:sz w:val="26"/>
+                <w:szCs w:val="26"/>
+              </w:rPr>
+            </w:pPr>
           </w:p>
         </w:tc>
         <w:tc>
@@ -6746,6 +9486,14 @@
           <w:szCs w:val="26"/>
         </w:rPr>
       </w:pPr>
+      <w:r>
+        <w:rPr>
+          <w:rFonts w:ascii="Times New Roman" w:hAnsi="Times New Roman" w:cs="Times New Roman"/>
+          <w:sz w:val="26"/>
+          <w:szCs w:val="26"/>
+        </w:rPr>
+        <w:t xml:space="preserve"> </w:t>
+      </w:r>
     </w:p>
     <w:sectPr>
       <w:pgSz w:w="12240" w:h="15840"/>

</xml_diff>